<commit_message>
Revamp connections due to issue on inserting to db at different deployment env
</commit_message>
<xml_diff>
--- a/Udaconnect project.docx
+++ b/Udaconnect project.docx
@@ -19,9 +19,11 @@
                   <w:pPr>
                     <w:jc w:val="center"/>
                   </w:pPr>
+                  <w:proofErr w:type="spellStart"/>
                   <w:r>
                     <w:t>postgressql</w:t>
                   </w:r>
+                  <w:proofErr w:type="spellEnd"/>
                 </w:p>
               </w:txbxContent>
             </v:textbox>
@@ -49,7 +51,14 @@
                       <w:color w:val="92D050"/>
                       <w:lang w:val="en-US"/>
                     </w:rPr>
-                    <w:t>REST Api</w:t>
+                    <w:t xml:space="preserve">REST </w:t>
+                  </w:r>
+                  <w:r>
+                    <w:rPr>
+                      <w:color w:val="92D050"/>
+                      <w:lang w:val="en-US"/>
+                    </w:rPr>
+                    <w:t>API</w:t>
                   </w:r>
                 </w:p>
               </w:txbxContent>
@@ -211,7 +220,19 @@
                     <w:rPr>
                       <w:lang w:val="en-US"/>
                     </w:rPr>
-                    <w:t>Location Registry microservice</w:t>
+                    <w:t xml:space="preserve">Location </w:t>
+                  </w:r>
+                  <w:r>
+                    <w:rPr>
+                      <w:lang w:val="en-US"/>
+                    </w:rPr>
+                    <w:t>Processor</w:t>
+                  </w:r>
+                  <w:r>
+                    <w:rPr>
+                      <w:lang w:val="en-US"/>
+                    </w:rPr>
+                    <w:t xml:space="preserve"> microservice</w:t>
                   </w:r>
                 </w:p>
               </w:txbxContent>
@@ -239,7 +260,7 @@
                     <w:rPr>
                       <w:lang w:val="en-US"/>
                     </w:rPr>
-                    <w:t>Location Receiver microservice</w:t>
+                    <w:t>Location microservice</w:t>
                   </w:r>
                 </w:p>
               </w:txbxContent>
@@ -370,6 +391,7 @@
                       <w:lang w:val="en-US"/>
                     </w:rPr>
                   </w:pPr>
+                  <w:proofErr w:type="spellStart"/>
                   <w:r>
                     <w:rPr>
                       <w:color w:val="92D050"/>
@@ -377,6 +399,7 @@
                     </w:rPr>
                     <w:t>gRPC</w:t>
                   </w:r>
+                  <w:proofErr w:type="spellEnd"/>
                 </w:p>
               </w:txbxContent>
             </v:textbox>
@@ -404,7 +427,14 @@
                       <w:color w:val="92D050"/>
                       <w:lang w:val="en-US"/>
                     </w:rPr>
-                    <w:t>REST Api</w:t>
+                    <w:t xml:space="preserve">REST </w:t>
+                  </w:r>
+                  <w:r>
+                    <w:rPr>
+                      <w:color w:val="92D050"/>
+                      <w:lang w:val="en-US"/>
+                    </w:rPr>
+                    <w:t>API</w:t>
                   </w:r>
                 </w:p>
               </w:txbxContent>
@@ -492,36 +522,54 @@
           <w:tab w:val="left" w:pos="2953"/>
         </w:tabs>
       </w:pPr>
-      <w:r>
-        <w:t xml:space="preserve">Udaconnect project : </w:t>
-      </w:r>
-      <w:r>
-        <w:t>Location data is very heavy as it tracks each user location for it.</w:t>
-      </w:r>
     </w:p>
     <w:p>
       <w:pPr>
         <w:tabs>
           <w:tab w:val="left" w:pos="2953"/>
         </w:tabs>
-      </w:pPr>
+        <w:rPr>
+          <w:b/>
+          <w:bCs/>
+        </w:rPr>
+      </w:pPr>
+      <w:proofErr w:type="spellStart"/>
+      <w:r>
+        <w:rPr>
+          <w:b/>
+          <w:bCs/>
+        </w:rPr>
+        <w:t>gRPC</w:t>
+      </w:r>
+      <w:proofErr w:type="spellEnd"/>
+      <w:r>
+        <w:rPr>
+          <w:b/>
+          <w:bCs/>
+        </w:rPr>
+        <w:t xml:space="preserve"> solution for location event microservices </w:t>
+      </w:r>
     </w:p>
     <w:p>
       <w:pPr>
         <w:tabs>
           <w:tab w:val="left" w:pos="2953"/>
         </w:tabs>
-        <w:rPr>
-          <w:b/>
-          <w:bCs/>
-        </w:rPr>
-      </w:pPr>
-      <w:r>
-        <w:rPr>
-          <w:b/>
-          <w:bCs/>
-        </w:rPr>
-        <w:t xml:space="preserve">gRPC solution for location event microservices </w:t>
+      </w:pPr>
+      <w:r>
+        <w:t>Justification:</w:t>
+      </w:r>
+      <w:r>
+        <w:t xml:space="preserve"> </w:t>
+      </w:r>
+      <w:r>
+        <w:t xml:space="preserve">Since location will be heavily use for tracking the user coordinates , this portion need to be in </w:t>
+      </w:r>
+      <w:r>
+        <w:t>efficiently structure as it might get a lot of incoming data at any instance of time.</w:t>
+      </w:r>
+      <w:r>
+        <w:t xml:space="preserve"> </w:t>
       </w:r>
     </w:p>
     <w:p>
@@ -530,21 +578,6 @@
           <w:tab w:val="left" w:pos="2953"/>
         </w:tabs>
       </w:pPr>
-      <w:r>
-        <w:t>Justification :</w:t>
-      </w:r>
-      <w:r>
-        <w:t xml:space="preserve"> </w:t>
-      </w:r>
-      <w:r>
-        <w:t xml:space="preserve">Since location will be heavily use for tracking the user coordinates , this portion need to be in </w:t>
-      </w:r>
-      <w:r>
-        <w:t>efficiently structure as it might get a lot of incoming data at any instance of time.</w:t>
-      </w:r>
-      <w:r>
-        <w:t xml:space="preserve"> </w:t>
-      </w:r>
     </w:p>
     <w:p>
       <w:pPr>
@@ -552,6 +585,47 @@
           <w:tab w:val="left" w:pos="2953"/>
         </w:tabs>
       </w:pPr>
+      <w:r>
+        <w:t xml:space="preserve">Secondarily </w:t>
+      </w:r>
+      <w:proofErr w:type="spellStart"/>
+      <w:r>
+        <w:t>gRPC</w:t>
+      </w:r>
+      <w:proofErr w:type="spellEnd"/>
+      <w:r>
+        <w:t xml:space="preserve"> is chosen is because of strict type enforcement, as location is the most crucial piece . Message pass into the architecture is required to be checked and ensure it doesn’t break or give unexpected outcome. </w:t>
+      </w:r>
+      <w:proofErr w:type="spellStart"/>
+      <w:r>
+        <w:t>gRPC</w:t>
+      </w:r>
+      <w:proofErr w:type="spellEnd"/>
+      <w:r>
+        <w:t xml:space="preserve"> using </w:t>
+      </w:r>
+      <w:proofErr w:type="spellStart"/>
+      <w:r>
+        <w:t>protobuf</w:t>
+      </w:r>
+      <w:proofErr w:type="spellEnd"/>
+      <w:r>
+        <w:t xml:space="preserve"> </w:t>
+      </w:r>
+      <w:r>
+        <w:t>able</w:t>
+      </w:r>
+      <w:r>
+        <w:t xml:space="preserve"> enforce strict type of data type pass into </w:t>
+      </w:r>
+      <w:proofErr w:type="spellStart"/>
+      <w:r>
+        <w:t>Udaconnect</w:t>
+      </w:r>
+      <w:proofErr w:type="spellEnd"/>
+      <w:r>
+        <w:t xml:space="preserve"> system.</w:t>
+      </w:r>
     </w:p>
     <w:p>
       <w:pPr>
@@ -559,9 +633,6 @@
           <w:tab w:val="left" w:pos="2953"/>
         </w:tabs>
       </w:pPr>
-      <w:r>
-        <w:t>Secondarily gRPC is chosen is because of strict type enforcement , as location is the most crucial piece . Message pass into the architecture is required to be checked and ensure it doesn’t break or give unexpected outcome. gRPC using protobuf is able to enforce strict type of data type pass into Udaconnect system.</w:t>
-      </w:r>
     </w:p>
     <w:p>
       <w:pPr>
@@ -569,6 +640,24 @@
           <w:tab w:val="left" w:pos="2953"/>
         </w:tabs>
       </w:pPr>
+      <w:r>
+        <w:rPr>
+          <w:b/>
+          <w:bCs/>
+        </w:rPr>
+        <w:t>Efficiency</w:t>
+      </w:r>
+      <w:r>
+        <w:t xml:space="preserve"> : </w:t>
+      </w:r>
+      <w:proofErr w:type="spellStart"/>
+      <w:r>
+        <w:t>gRPC</w:t>
+      </w:r>
+      <w:proofErr w:type="spellEnd"/>
+      <w:r>
+        <w:t xml:space="preserve"> uses HTTP/2 protocol that improves the overall security and performance.</w:t>
+      </w:r>
     </w:p>
     <w:p>
       <w:pPr>
@@ -581,10 +670,29 @@
           <w:b/>
           <w:bCs/>
         </w:rPr>
-        <w:t>Efficiency</w:t>
-      </w:r>
-      <w:r>
-        <w:t xml:space="preserve"> : gRPC uses HTTP/2 protocol that improves the overall security and performance.</w:t>
+        <w:t>Type enforcement</w:t>
+      </w:r>
+      <w:r>
+        <w:t xml:space="preserve"> : </w:t>
+      </w:r>
+      <w:proofErr w:type="spellStart"/>
+      <w:r>
+        <w:t>gRPC</w:t>
+      </w:r>
+      <w:proofErr w:type="spellEnd"/>
+      <w:r>
+        <w:t xml:space="preserve"> does have type enforcement to ensure the value is valid </w:t>
+      </w:r>
+      <w:r>
+        <w:t xml:space="preserve">as </w:t>
+      </w:r>
+      <w:proofErr w:type="spellStart"/>
+      <w:r>
+        <w:t>protobuf</w:t>
+      </w:r>
+      <w:proofErr w:type="spellEnd"/>
+      <w:r>
+        <w:t xml:space="preserve"> message must have correct type.</w:t>
       </w:r>
     </w:p>
     <w:p>
@@ -593,19 +701,6 @@
           <w:tab w:val="left" w:pos="2953"/>
         </w:tabs>
       </w:pPr>
-      <w:r>
-        <w:rPr>
-          <w:b/>
-          <w:bCs/>
-        </w:rPr>
-        <w:t>Type enforcement</w:t>
-      </w:r>
-      <w:r>
-        <w:t xml:space="preserve"> : gRPC does have type enforcement to ensure the value is valid </w:t>
-      </w:r>
-      <w:r>
-        <w:t>as protobuf message must have correct type.</w:t>
-      </w:r>
     </w:p>
     <w:p>
       <w:pPr>
@@ -613,6 +708,59 @@
           <w:tab w:val="left" w:pos="2953"/>
         </w:tabs>
       </w:pPr>
+      <w:r>
+        <w:t xml:space="preserve">Connection is to connect everything from the person location to date and time and </w:t>
+      </w:r>
+      <w:proofErr w:type="spellStart"/>
+      <w:r>
+        <w:t>person_id</w:t>
+      </w:r>
+      <w:proofErr w:type="spellEnd"/>
+      <w:r>
+        <w:t>.</w:t>
+      </w:r>
+      <w:r>
+        <w:t xml:space="preserve"> Location </w:t>
+      </w:r>
+      <w:r>
+        <w:t>microservice</w:t>
+      </w:r>
+      <w:r>
+        <w:t xml:space="preserve"> is only to gather the topic link to location </w:t>
+      </w:r>
+      <w:proofErr w:type="spellStart"/>
+      <w:r>
+        <w:t>location</w:t>
+      </w:r>
+      <w:proofErr w:type="spellEnd"/>
+      <w:r>
+        <w:t xml:space="preserve"> processor microservice, </w:t>
+      </w:r>
+      <w:r>
+        <w:t xml:space="preserve">therefore for location </w:t>
+      </w:r>
+      <w:r>
+        <w:t>processor</w:t>
+      </w:r>
+      <w:r>
+        <w:t xml:space="preserve"> microservice there will be more than 1 technology use (</w:t>
+      </w:r>
+      <w:proofErr w:type="spellStart"/>
+      <w:r>
+        <w:t>gPRC</w:t>
+      </w:r>
+      <w:proofErr w:type="spellEnd"/>
+      <w:r>
+        <w:t xml:space="preserve"> and </w:t>
+      </w:r>
+      <w:proofErr w:type="spellStart"/>
+      <w:r>
+        <w:t>kafka</w:t>
+      </w:r>
+      <w:proofErr w:type="spellEnd"/>
+      <w:r>
+        <w:t xml:space="preserve"> is used in location registry microservice).</w:t>
+      </w:r>
     </w:p>
     <w:p>
       <w:pPr>
@@ -620,9 +768,6 @@
           <w:tab w:val="left" w:pos="2953"/>
         </w:tabs>
       </w:pPr>
-      <w:r>
-        <w:t>Connection is to connect everything from the person location to date and time and person_id. Location receiver is only to gather the topic link to location registry  microservice, therefore for location registry microservice there will be more than 1 technology use (gPRC and kafka is used in location registry microservice).</w:t>
-      </w:r>
     </w:p>
     <w:p>
       <w:pPr>
@@ -630,128 +775,6 @@
           <w:tab w:val="left" w:pos="2953"/>
         </w:tabs>
       </w:pPr>
-    </w:p>
-    <w:p>
-      <w:pPr>
-        <w:pStyle w:val="ListParagraph"/>
-        <w:numPr>
-          <w:ilvl w:val="0"/>
-          <w:numId w:val="1"/>
-        </w:numPr>
-        <w:tabs>
-          <w:tab w:val="left" w:pos="2953"/>
-        </w:tabs>
-      </w:pPr>
-      <w:r>
-        <w:t>Pending task is to get the kafka story and understand kafka how it produce</w:t>
-      </w:r>
-      <w:r>
-        <w:t>.</w:t>
-      </w:r>
-    </w:p>
-    <w:p>
-      <w:pPr>
-        <w:pStyle w:val="ListParagraph"/>
-        <w:numPr>
-          <w:ilvl w:val="0"/>
-          <w:numId w:val="1"/>
-        </w:numPr>
-        <w:tabs>
-          <w:tab w:val="left" w:pos="2953"/>
-        </w:tabs>
-      </w:pPr>
-      <w:r>
-        <w:t>Setup kafka story for consumer and producer.</w:t>
-      </w:r>
-    </w:p>
-    <w:p>
-      <w:pPr>
-        <w:tabs>
-          <w:tab w:val="left" w:pos="2953"/>
-        </w:tabs>
-      </w:pPr>
-      <w:r>
-        <w:lastRenderedPageBreak/>
-        <w:drawing>
-          <wp:inline distT="0" distB="0" distL="0" distR="0" wp14:anchorId="2BD25B61" wp14:editId="5FACE616">
-            <wp:extent cx="3629532" cy="1829055"/>
-            <wp:effectExtent l="0" t="0" r="9525" b="0"/>
-            <wp:docPr id="2" name="Picture 2" descr="Text&#10;&#10;Description automatically generated"/>
-            <wp:cNvGraphicFramePr>
-              <a:graphicFrameLocks xmlns:a="http://schemas.openxmlformats.org/drawingml/2006/main" noChangeAspect="1"/>
-            </wp:cNvGraphicFramePr>
-            <a:graphic xmlns:a="http://schemas.openxmlformats.org/drawingml/2006/main">
-              <a:graphicData uri="http://schemas.openxmlformats.org/drawingml/2006/picture">
-                <pic:pic xmlns:pic="http://schemas.openxmlformats.org/drawingml/2006/picture">
-                  <pic:nvPicPr>
-                    <pic:cNvPr id="2" name="Picture 2" descr="Text&#10;&#10;Description automatically generated"/>
-                    <pic:cNvPicPr/>
-                  </pic:nvPicPr>
-                  <pic:blipFill>
-                    <a:blip r:embed="rId7"/>
-                    <a:stretch>
-                      <a:fillRect/>
-                    </a:stretch>
-                  </pic:blipFill>
-                  <pic:spPr>
-                    <a:xfrm>
-                      <a:off x="0" y="0"/>
-                      <a:ext cx="3629532" cy="1829055"/>
-                    </a:xfrm>
-                    <a:prstGeom prst="rect">
-                      <a:avLst/>
-                    </a:prstGeom>
-                  </pic:spPr>
-                </pic:pic>
-              </a:graphicData>
-            </a:graphic>
-          </wp:inline>
-        </w:drawing>
-      </w:r>
-    </w:p>
-    <w:p>
-      <w:pPr>
-        <w:tabs>
-          <w:tab w:val="left" w:pos="2953"/>
-        </w:tabs>
-      </w:pPr>
-      <w:r>
-        <w:drawing>
-          <wp:inline distT="0" distB="0" distL="0" distR="0" wp14:anchorId="27D62ECF" wp14:editId="5270A293">
-            <wp:extent cx="3284525" cy="1684193"/>
-            <wp:effectExtent l="0" t="0" r="0" b="0"/>
-            <wp:docPr id="3" name="Picture 3" descr="Text&#10;&#10;Description automatically generated"/>
-            <wp:cNvGraphicFramePr>
-              <a:graphicFrameLocks xmlns:a="http://schemas.openxmlformats.org/drawingml/2006/main" noChangeAspect="1"/>
-            </wp:cNvGraphicFramePr>
-            <a:graphic xmlns:a="http://schemas.openxmlformats.org/drawingml/2006/main">
-              <a:graphicData uri="http://schemas.openxmlformats.org/drawingml/2006/picture">
-                <pic:pic xmlns:pic="http://schemas.openxmlformats.org/drawingml/2006/picture">
-                  <pic:nvPicPr>
-                    <pic:cNvPr id="3" name="Picture 3" descr="Text&#10;&#10;Description automatically generated"/>
-                    <pic:cNvPicPr/>
-                  </pic:nvPicPr>
-                  <pic:blipFill>
-                    <a:blip r:embed="rId8"/>
-                    <a:stretch>
-                      <a:fillRect/>
-                    </a:stretch>
-                  </pic:blipFill>
-                  <pic:spPr>
-                    <a:xfrm>
-                      <a:off x="0" y="0"/>
-                      <a:ext cx="3299145" cy="1691690"/>
-                    </a:xfrm>
-                    <a:prstGeom prst="rect">
-                      <a:avLst/>
-                    </a:prstGeom>
-                  </pic:spPr>
-                </pic:pic>
-              </a:graphicData>
-            </a:graphic>
-          </wp:inline>
-        </w:drawing>
-      </w:r>
     </w:p>
     <w:sectPr>
       <w:pgSz w:w="11906" w:h="16838"/>

</xml_diff>

<commit_message>
Added final version of Udaconnect that's working
</commit_message>
<xml_diff>
--- a/Udaconnect project.docx
+++ b/Udaconnect project.docx
@@ -11,19 +11,27 @@
           <v:shapetype id="_x0000_t132" coordsize="21600,21600" o:spt="132" path="m10800,qx,3391l,18209qy10800,21600,21600,18209l21600,3391qy10800,xem,3391nfqy10800,6782,21600,3391e">
             <v:path o:extrusionok="f" gradientshapeok="t" o:connecttype="custom" o:connectlocs="10800,6782;10800,0;0,10800;10800,21600;21600,10800" o:connectangles="270,270,180,90,0" textboxrect="0,6782,21600,18209"/>
           </v:shapetype>
-          <v:shape id="Magnetic Disk 22" o:spid="_x0000_s1043" type="#_x0000_t132" style="position:absolute;margin-left:207.25pt;margin-top:39.25pt;width:80.7pt;height:50.9pt;z-index:251686912;visibility:visible;mso-wrap-style:square;mso-width-percent:0;mso-wrap-distance-left:9pt;mso-wrap-distance-top:0;mso-wrap-distance-right:9pt;mso-wrap-distance-bottom:0;mso-position-horizontal:absolute;mso-position-horizontal-relative:text;mso-position-vertical:absolute;mso-position-vertical-relative:text;mso-width-percent:0;mso-width-relative:margin;v-text-anchor:middle" o:gfxdata="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" fillcolor="#4472c4 [3204]" strokecolor="#1f3763 [1604]" strokeweight="1pt">
+          <v:shape id="Magnetic Disk 22" o:spid="_x0000_s1045" type="#_x0000_t132" style="position:absolute;margin-left:8.1pt;margin-top:40.9pt;width:73.7pt;height:47.9pt;z-index:-251658752;visibility:visible;mso-wrap-distance-left:9pt;mso-wrap-distance-top:0;mso-wrap-distance-right:9pt;mso-wrap-distance-bottom:0;mso-position-horizontal-relative:text;mso-position-vertical-relative:text;mso-width-relative:margin;v-text-anchor:middle" fillcolor="#4472c4 [3204]" strokecolor="#1f3763 [1604]" strokeweight="1pt">
             <v:stroke joinstyle="miter"/>
-            <v:textbox>
+            <v:textbox style="mso-next-textbox:#Magnetic Disk 22">
               <w:txbxContent>
                 <w:p>
                   <w:pPr>
                     <w:jc w:val="center"/>
+                    <w:rPr>
+                      <w:sz w:val="20"/>
+                      <w:szCs w:val="20"/>
+                      <w:lang w:val="en-US"/>
+                    </w:rPr>
                   </w:pPr>
-                  <w:proofErr w:type="spellStart"/>
                   <w:r>
-                    <w:t>postgressql</w:t>
+                    <w:rPr>
+                      <w:sz w:val="20"/>
+                      <w:szCs w:val="20"/>
+                      <w:lang w:val="en-US"/>
+                    </w:rPr>
+                    <w:t>Person</w:t>
                   </w:r>
-                  <w:proofErr w:type="spellEnd"/>
                 </w:p>
               </w:txbxContent>
             </v:textbox>
@@ -31,59 +39,151 @@
         </w:pict>
       </w:r>
       <w:r>
+        <w:drawing>
+          <wp:anchor distT="0" distB="0" distL="114300" distR="114300" simplePos="0" relativeHeight="251661312" behindDoc="0" locked="0" layoutInCell="1" allowOverlap="1" wp14:anchorId="0061C362" wp14:editId="7721F4AA">
+            <wp:simplePos x="0" y="0"/>
+            <wp:positionH relativeFrom="column">
+              <wp:posOffset>182067</wp:posOffset>
+            </wp:positionH>
+            <wp:positionV relativeFrom="paragraph">
+              <wp:posOffset>485140</wp:posOffset>
+            </wp:positionV>
+            <wp:extent cx="709575" cy="303152"/>
+            <wp:effectExtent l="0" t="0" r="0" b="0"/>
+            <wp:wrapNone/>
+            <wp:docPr id="2" name="Picture 2" descr="Logo, company name&#10;&#10;Description automatically generated"/>
+            <wp:cNvGraphicFramePr>
+              <a:graphicFrameLocks xmlns:a="http://schemas.openxmlformats.org/drawingml/2006/main" noChangeAspect="1"/>
+            </wp:cNvGraphicFramePr>
+            <a:graphic xmlns:a="http://schemas.openxmlformats.org/drawingml/2006/main">
+              <a:graphicData uri="http://schemas.openxmlformats.org/drawingml/2006/picture">
+                <pic:pic xmlns:pic="http://schemas.openxmlformats.org/drawingml/2006/picture">
+                  <pic:nvPicPr>
+                    <pic:cNvPr id="1" name="Picture 1" descr="Logo, company name&#10;&#10;Description automatically generated"/>
+                    <pic:cNvPicPr/>
+                  </pic:nvPicPr>
+                  <pic:blipFill>
+                    <a:blip r:embed="rId6" cstate="print">
+                      <a:extLst>
+                        <a:ext uri="{28A0092B-C50C-407E-A947-70E740481C1C}">
+                          <a14:useLocalDpi xmlns:a14="http://schemas.microsoft.com/office/drawing/2010/main" val="0"/>
+                        </a:ext>
+                      </a:extLst>
+                    </a:blip>
+                    <a:stretch>
+                      <a:fillRect/>
+                    </a:stretch>
+                  </pic:blipFill>
+                  <pic:spPr>
+                    <a:xfrm>
+                      <a:off x="0" y="0"/>
+                      <a:ext cx="709575" cy="303152"/>
+                    </a:xfrm>
+                    <a:prstGeom prst="rect">
+                      <a:avLst/>
+                    </a:prstGeom>
+                  </pic:spPr>
+                </pic:pic>
+              </a:graphicData>
+            </a:graphic>
+            <wp14:sizeRelH relativeFrom="page">
+              <wp14:pctWidth>0</wp14:pctWidth>
+            </wp14:sizeRelH>
+            <wp14:sizeRelV relativeFrom="page">
+              <wp14:pctHeight>0</wp14:pctHeight>
+            </wp14:sizeRelV>
+          </wp:anchor>
+        </w:drawing>
+      </w:r>
+      <w:r>
         <w:rPr>
           <w:noProof/>
         </w:rPr>
-        <w:pict w14:anchorId="2BA6108E">
-          <v:rect id="Rectangle 19" o:spid="_x0000_s1042" style="position:absolute;margin-left:-1.8pt;margin-top:52.2pt;width:58.2pt;height:37.8pt;z-index:251683840;visibility:visible;mso-wrap-style:square;mso-width-percent:0;mso-height-percent:0;mso-wrap-distance-left:9pt;mso-wrap-distance-top:0;mso-wrap-distance-right:9pt;mso-wrap-distance-bottom:0;mso-position-horizontal:absolute;mso-position-horizontal-relative:text;mso-position-vertical:absolute;mso-position-vertical-relative:text;mso-width-percent:0;mso-height-percent:0;mso-width-relative:margin;mso-height-relative:margin;v-text-anchor:middle" o:gfxdata="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" filled="f" stroked="f" strokeweight="1pt">
-            <v:textbox>
+        <w:pict w14:anchorId="136BB7F4">
+          <v:shapetype id="_x0000_t67" coordsize="21600,21600" o:spt="67" adj="16200,5400" path="m0@0l@1@0@1,0@2,0@2@0,21600@0,10800,21600xe">
+            <v:stroke joinstyle="miter"/>
+            <v:formulas>
+              <v:f eqn="val #0"/>
+              <v:f eqn="val #1"/>
+              <v:f eqn="sum height 0 #1"/>
+              <v:f eqn="sum 10800 0 #1"/>
+              <v:f eqn="sum width 0 #0"/>
+              <v:f eqn="prod @4 @3 10800"/>
+              <v:f eqn="sum width 0 @5"/>
+            </v:formulas>
+            <v:path o:connecttype="custom" o:connectlocs="10800,0;0,@0;10800,21600;21600,@0" o:connectangles="270,180,90,0" textboxrect="@1,0,@2,@6"/>
+            <v:handles>
+              <v:h position="#1,#0" xrange="0,10800" yrange="0,21600"/>
+            </v:handles>
+          </v:shapetype>
+          <v:shape id="_x0000_s1048" type="#_x0000_t67" style="position:absolute;margin-left:302.45pt;margin-top:69.1pt;width:37.45pt;height:54.3pt;z-index:251660800;mso-position-horizontal-relative:text;mso-position-vertical-relative:text" fillcolor="#5b9bd5 [3208]" strokecolor="#f2f2f2 [3041]" strokeweight="3pt">
+            <v:shadow on="t" type="perspective" color="#1f4d78 [1608]" opacity=".5" offset="1pt" offset2="-1pt"/>
+            <v:textbox style="layout-flow:vertical-ideographic">
               <w:txbxContent>
                 <w:p>
                   <w:pPr>
-                    <w:jc w:val="center"/>
-                    <w:rPr>
-                      <w:color w:val="92D050"/>
+                    <w:rPr>
+                      <w:sz w:val="18"/>
+                      <w:szCs w:val="18"/>
                       <w:lang w:val="en-US"/>
                     </w:rPr>
                   </w:pPr>
                   <w:r>
                     <w:rPr>
-                      <w:color w:val="92D050"/>
-                      <w:lang w:val="en-US"/>
-                    </w:rPr>
-                    <w:t xml:space="preserve">REST </w:t>
-                  </w:r>
-                  <w:r>
-                    <w:rPr>
-                      <w:color w:val="92D050"/>
-                      <w:lang w:val="en-US"/>
-                    </w:rPr>
-                    <w:t>API</w:t>
+                      <w:sz w:val="18"/>
+                      <w:szCs w:val="18"/>
+                      <w:lang w:val="en-US"/>
+                    </w:rPr>
+                    <w:t>consumer</w:t>
                   </w:r>
                 </w:p>
               </w:txbxContent>
             </v:textbox>
-          </v:rect>
+          </v:shape>
         </w:pict>
       </w:r>
       <w:r>
         <w:rPr>
           <w:noProof/>
         </w:rPr>
-        <w:pict w14:anchorId="44DC459A">
-          <v:shapetype id="_x0000_t34" coordsize="21600,21600" o:spt="34" o:oned="t" adj="10800" path="m,l@0,0@0,21600,21600,21600e" filled="f">
+        <w:pict w14:anchorId="2E34C3EC">
+          <v:shapetype id="_x0000_t68" coordsize="21600,21600" o:spt="68" adj="5400,5400" path="m0@0l@1@0@1,21600@2,21600@2@0,21600@0,10800,xe">
             <v:stroke joinstyle="miter"/>
             <v:formulas>
               <v:f eqn="val #0"/>
+              <v:f eqn="val #1"/>
+              <v:f eqn="sum 21600 0 #1"/>
+              <v:f eqn="prod #0 #1 10800"/>
+              <v:f eqn="sum #0 0 @3"/>
             </v:formulas>
-            <v:path arrowok="t" fillok="f" o:connecttype="none"/>
+            <v:path o:connecttype="custom" o:connectlocs="10800,0;0,@0;10800,21600;21600,@0" o:connectangles="270,180,90,0" textboxrect="@1,@4,@2,21600"/>
             <v:handles>
-              <v:h position="#0,center"/>
+              <v:h position="#1,#0" xrange="0,10800" yrange="0,21600"/>
             </v:handles>
-            <o:lock v:ext="edit" shapetype="t"/>
           </v:shapetype>
-          <v:shape id="Elbow Connector 20" o:spid="_x0000_s1041" type="#_x0000_t34" style="position:absolute;margin-left:56pt;margin-top:32pt;width:246.55pt;height:71.25pt;flip:x;z-index:251684864;visibility:visible;mso-wrap-style:square;mso-wrap-distance-left:9pt;mso-wrap-distance-top:0;mso-wrap-distance-right:9pt;mso-wrap-distance-bottom:0;mso-position-horizontal:absolute;mso-position-horizontal-relative:text;mso-position-vertical:absolute;mso-position-vertical-relative:text" o:gfxdata="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" adj="21566" strokecolor="#4472c4 [3204]" strokeweight=".5pt">
-            <v:stroke endarrow="block"/>
+          <v:shape id="_x0000_s1047" type="#_x0000_t68" style="position:absolute;margin-left:404.35pt;margin-top:69.1pt;width:45pt;height:50.25pt;z-index:251659776;mso-position-horizontal-relative:text;mso-position-vertical-relative:text" fillcolor="#5b9bd5 [3208]" strokecolor="#f2f2f2 [3041]" strokeweight="3pt">
+            <v:shadow on="t" type="perspective" color="#1f4d78 [1608]" opacity=".5" offset="1pt" offset2="-1pt"/>
+            <v:textbox style="layout-flow:vertical-ideographic">
+              <w:txbxContent>
+                <w:p>
+                  <w:pPr>
+                    <w:rPr>
+                      <w:sz w:val="16"/>
+                      <w:szCs w:val="16"/>
+                      <w:lang w:val="en-US"/>
+                    </w:rPr>
+                  </w:pPr>
+                  <w:r>
+                    <w:rPr>
+                      <w:sz w:val="16"/>
+                      <w:szCs w:val="16"/>
+                      <w:lang w:val="en-US"/>
+                    </w:rPr>
+                    <w:t>producer</w:t>
+                  </w:r>
+                </w:p>
+              </w:txbxContent>
+            </v:textbox>
           </v:shape>
         </w:pict>
       </w:r>
@@ -92,13 +192,13 @@
           <w:noProof/>
         </w:rPr>
         <w:drawing>
-          <wp:anchor distT="0" distB="0" distL="114300" distR="114300" simplePos="0" relativeHeight="251669504" behindDoc="0" locked="0" layoutInCell="1" allowOverlap="1" wp14:anchorId="4FC63274" wp14:editId="0D192CB5">
+          <wp:anchor distT="0" distB="0" distL="114300" distR="114300" simplePos="0" relativeHeight="251653120" behindDoc="0" locked="0" layoutInCell="1" allowOverlap="1" wp14:anchorId="4FC63274" wp14:editId="6CB42512">
             <wp:simplePos x="0" y="0"/>
             <wp:positionH relativeFrom="column">
-              <wp:posOffset>3841115</wp:posOffset>
+              <wp:posOffset>3986530</wp:posOffset>
             </wp:positionH>
             <wp:positionV relativeFrom="paragraph">
-              <wp:posOffset>0</wp:posOffset>
+              <wp:posOffset>13970</wp:posOffset>
             </wp:positionV>
             <wp:extent cx="1579245" cy="836295"/>
             <wp:effectExtent l="0" t="0" r="0" b="1905"/>
@@ -115,7 +215,7 @@
                     <pic:cNvPicPr/>
                   </pic:nvPicPr>
                   <pic:blipFill>
-                    <a:blip r:embed="rId6" cstate="print">
+                    <a:blip r:embed="rId7" cstate="print">
                       <a:extLst>
                         <a:ext uri="{28A0092B-C50C-407E-A947-70E740481C1C}">
                           <a14:useLocalDpi xmlns:a14="http://schemas.microsoft.com/office/drawing/2010/main" val="0"/>
@@ -151,45 +251,25 @@
         <w:rPr>
           <w:noProof/>
         </w:rPr>
-        <w:pict w14:anchorId="74B20406">
-          <v:shapetype id="_x0000_t32" coordsize="21600,21600" o:spt="32" o:oned="t" path="m,l21600,21600e" filled="f">
-            <v:path arrowok="t" fillok="f" o:connecttype="none"/>
-            <o:lock v:ext="edit" shapetype="t"/>
-          </v:shapetype>
-          <v:shape id="Straight Arrow Connector 14" o:spid="_x0000_s1040" type="#_x0000_t32" style="position:absolute;margin-left:418pt;margin-top:65.75pt;width:0;height:37.4pt;flip:y;z-index:251678720;visibility:visible;mso-wrap-style:square;mso-wrap-distance-left:9pt;mso-wrap-distance-top:0;mso-wrap-distance-right:9pt;mso-wrap-distance-bottom:0;mso-position-horizontal:absolute;mso-position-horizontal-relative:text;mso-position-vertical:absolute;mso-position-vertical-relative:text" o:gfxdata="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" strokecolor="#4472c4 [3204]" strokeweight=".5pt">
-            <v:stroke endarrow="block" joinstyle="miter"/>
-          </v:shape>
-        </w:pict>
-      </w:r>
-      <w:r>
-        <w:rPr>
-          <w:noProof/>
-        </w:rPr>
-        <w:pict w14:anchorId="76ADB900">
-          <v:shape id="Straight Arrow Connector 13" o:spid="_x0000_s1039" type="#_x0000_t32" style="position:absolute;margin-left:309.8pt;margin-top:65.85pt;width:0;height:37.4pt;flip:y;z-index:251676672;visibility:visible;mso-wrap-style:square;mso-wrap-distance-left:9pt;mso-wrap-distance-top:0;mso-wrap-distance-right:9pt;mso-wrap-distance-bottom:0;mso-position-horizontal:absolute;mso-position-horizontal-relative:text;mso-position-vertical:absolute;mso-position-vertical-relative:text" o:gfxdata="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" strokecolor="#4472c4 [3204]" strokeweight=".5pt">
-            <v:stroke endarrow="block" joinstyle="miter"/>
-          </v:shape>
-        </w:pict>
-      </w:r>
-      <w:r>
-        <w:rPr>
-          <w:noProof/>
-        </w:rPr>
         <w:pict w14:anchorId="1118AA4A">
-          <v:rect id="Rectangle 10" o:spid="_x0000_s1038" style="position:absolute;margin-left:317.8pt;margin-top:70.5pt;width:83.65pt;height:25.45pt;z-index:251672576;visibility:visible;mso-wrap-style:square;mso-width-percent:0;mso-height-percent:0;mso-wrap-distance-left:9pt;mso-wrap-distance-top:0;mso-wrap-distance-right:9pt;mso-wrap-distance-bottom:0;mso-position-horizontal:absolute;mso-position-horizontal-relative:text;mso-position-vertical:absolute;mso-position-vertical-relative:text;mso-width-percent:0;mso-height-percent:0;mso-width-relative:margin;mso-height-relative:margin;v-text-anchor:middle" o:gfxdata="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" filled="f" stroked="f" strokeweight="1pt">
+          <v:rect id="Rectangle 10" o:spid="_x0000_s1038" style="position:absolute;margin-left:332.75pt;margin-top:72.25pt;width:83.65pt;height:25.45pt;z-index:251654656;visibility:visible;mso-wrap-style:square;mso-width-percent:0;mso-height-percent:0;mso-wrap-distance-left:9pt;mso-wrap-distance-top:0;mso-wrap-distance-right:9pt;mso-wrap-distance-bottom:0;mso-position-horizontal-relative:text;mso-position-vertical-relative:text;mso-width-percent:0;mso-height-percent:0;mso-width-relative:margin;mso-height-relative:margin;v-text-anchor:middle" o:gfxdata="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" filled="f" stroked="f" strokeweight="1pt">
             <v:textbox>
               <w:txbxContent>
                 <w:p>
                   <w:pPr>
                     <w:jc w:val="center"/>
                     <w:rPr>
-                      <w:color w:val="92D050"/>
+                      <w:b/>
+                      <w:bCs/>
+                      <w:color w:val="1F4E79" w:themeColor="accent5" w:themeShade="80"/>
                       <w:lang w:val="en-US"/>
                     </w:rPr>
                   </w:pPr>
                   <w:r>
                     <w:rPr>
-                      <w:color w:val="92D050"/>
+                      <w:b/>
+                      <w:bCs/>
+                      <w:color w:val="1F4E79" w:themeColor="accent5" w:themeShade="80"/>
                       <w:lang w:val="en-US"/>
                     </w:rPr>
                     <w:t>Kafka Topic</w:t>
@@ -201,13 +281,156 @@
         </w:pict>
       </w:r>
       <w:r>
+        <w:drawing>
+          <wp:anchor distT="0" distB="0" distL="114300" distR="114300" simplePos="0" relativeHeight="251672576" behindDoc="0" locked="0" layoutInCell="1" allowOverlap="1" wp14:anchorId="6701A1CE" wp14:editId="55FF1DE5">
+            <wp:simplePos x="0" y="0"/>
+            <wp:positionH relativeFrom="column">
+              <wp:posOffset>2508504</wp:posOffset>
+            </wp:positionH>
+            <wp:positionV relativeFrom="paragraph">
+              <wp:posOffset>401422</wp:posOffset>
+            </wp:positionV>
+            <wp:extent cx="709575" cy="303152"/>
+            <wp:effectExtent l="0" t="0" r="0" b="0"/>
+            <wp:wrapNone/>
+            <wp:docPr id="1" name="Picture 1" descr="Logo, company name&#10;&#10;Description automatically generated"/>
+            <wp:cNvGraphicFramePr>
+              <a:graphicFrameLocks xmlns:a="http://schemas.openxmlformats.org/drawingml/2006/main" noChangeAspect="1"/>
+            </wp:cNvGraphicFramePr>
+            <a:graphic xmlns:a="http://schemas.openxmlformats.org/drawingml/2006/main">
+              <a:graphicData uri="http://schemas.openxmlformats.org/drawingml/2006/picture">
+                <pic:pic xmlns:pic="http://schemas.openxmlformats.org/drawingml/2006/picture">
+                  <pic:nvPicPr>
+                    <pic:cNvPr id="1" name="Picture 1" descr="Logo, company name&#10;&#10;Description automatically generated"/>
+                    <pic:cNvPicPr/>
+                  </pic:nvPicPr>
+                  <pic:blipFill>
+                    <a:blip r:embed="rId6" cstate="print">
+                      <a:extLst>
+                        <a:ext uri="{28A0092B-C50C-407E-A947-70E740481C1C}">
+                          <a14:useLocalDpi xmlns:a14="http://schemas.microsoft.com/office/drawing/2010/main" val="0"/>
+                        </a:ext>
+                      </a:extLst>
+                    </a:blip>
+                    <a:stretch>
+                      <a:fillRect/>
+                    </a:stretch>
+                  </pic:blipFill>
+                  <pic:spPr>
+                    <a:xfrm>
+                      <a:off x="0" y="0"/>
+                      <a:ext cx="709575" cy="303152"/>
+                    </a:xfrm>
+                    <a:prstGeom prst="rect">
+                      <a:avLst/>
+                    </a:prstGeom>
+                  </pic:spPr>
+                </pic:pic>
+              </a:graphicData>
+            </a:graphic>
+            <wp14:sizeRelH relativeFrom="page">
+              <wp14:pctWidth>0</wp14:pctWidth>
+            </wp14:sizeRelH>
+            <wp14:sizeRelV relativeFrom="page">
+              <wp14:pctHeight>0</wp14:pctHeight>
+            </wp14:sizeRelV>
+          </wp:anchor>
+        </w:drawing>
+      </w:r>
+      <w:r>
         <w:rPr>
           <w:noProof/>
         </w:rPr>
+        <w:pict w14:anchorId="3C01CE9D">
+          <v:shape id="_x0000_s1043" type="#_x0000_t132" style="position:absolute;margin-left:150.2pt;margin-top:38.2pt;width:148.65pt;height:49.05pt;z-index:251658752;visibility:visible;mso-wrap-distance-left:9pt;mso-wrap-distance-top:0;mso-wrap-distance-right:9pt;mso-wrap-distance-bottom:0;mso-position-horizontal-relative:text;mso-position-vertical-relative:text;mso-width-relative:margin;v-text-anchor:middle" o:gfxdata="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" fillcolor="#4472c4 [3204]" strokecolor="#1f3763 [1604]" strokeweight="1pt">
+            <v:stroke joinstyle="miter"/>
+            <v:textbox style="mso-next-textbox:#_x0000_s1043">
+              <w:txbxContent>
+                <w:p>
+                  <w:pPr>
+                    <w:jc w:val="center"/>
+                    <w:rPr>
+                      <w:sz w:val="20"/>
+                      <w:szCs w:val="20"/>
+                      <w:lang w:val="en-US"/>
+                    </w:rPr>
+                  </w:pPr>
+                  <w:r>
+                    <w:rPr>
+                      <w:sz w:val="20"/>
+                      <w:szCs w:val="20"/>
+                      <w:lang w:val="en-US"/>
+                    </w:rPr>
+                    <w:t>Location</w:t>
+                  </w:r>
+                </w:p>
+              </w:txbxContent>
+            </v:textbox>
+          </v:shape>
+        </w:pict>
+      </w:r>
+    </w:p>
+    <w:p>
+      <w:r>
+        <w:rPr>
+          <w:noProof/>
+        </w:rPr>
+        <w:pict w14:anchorId="625021C9">
+          <v:shapetype id="_x0000_t70" coordsize="21600,21600" o:spt="70" adj="5400,4320" path="m10800,l21600@0@3@0@3@2,21600@2,10800,21600,0@2@1@2@1@0,0@0xe">
+            <v:stroke joinstyle="miter"/>
+            <v:formulas>
+              <v:f eqn="val #1"/>
+              <v:f eqn="val #0"/>
+              <v:f eqn="sum 21600 0 #1"/>
+              <v:f eqn="sum 21600 0 #0"/>
+              <v:f eqn="prod #1 #0 10800"/>
+              <v:f eqn="sum #1 0 @4"/>
+              <v:f eqn="sum 21600 0 @5"/>
+            </v:formulas>
+            <v:path o:connecttype="custom" o:connectlocs="10800,0;0,@0;@1,10800;0,@2;10800,21600;21600,@2;@3,10800;21600,@0" o:connectangles="270,180,180,180,90,0,0,0" textboxrect="@1,@5,@3,@6"/>
+            <v:handles>
+              <v:h position="#0,#1" xrange="0,10800" yrange="0,10800"/>
+            </v:handles>
+          </v:shapetype>
+          <v:shape id="_x0000_s1055" type="#_x0000_t70" style="position:absolute;margin-left:258.95pt;margin-top:4.1pt;width:34pt;height:38.65pt;z-index:251666944" fillcolor="#5b9bd5 [3208]" strokecolor="#f2f2f2 [3041]" strokeweight="3pt">
+            <v:shadow on="t" type="perspective" color="#1f4d78 [1608]" opacity=".5" offset="1pt" offset2="-1pt"/>
+            <v:textbox style="layout-flow:vertical-ideographic"/>
+          </v:shape>
+        </w:pict>
+      </w:r>
+      <w:r>
+        <w:rPr>
+          <w:noProof/>
+        </w:rPr>
+        <w:pict w14:anchorId="625021C9">
+          <v:shape id="_x0000_s1054" type="#_x0000_t70" style="position:absolute;margin-left:162.85pt;margin-top:3pt;width:34pt;height:38.65pt;z-index:251664896" fillcolor="#5b9bd5 [3208]" strokecolor="#f2f2f2 [3041]" strokeweight="3pt">
+            <v:shadow on="t" type="perspective" color="#1f4d78 [1608]" opacity=".5" offset="1pt" offset2="-1pt"/>
+            <v:textbox style="layout-flow:vertical-ideographic"/>
+          </v:shape>
+        </w:pict>
+      </w:r>
+      <w:r>
+        <w:rPr>
+          <w:noProof/>
+        </w:rPr>
+        <w:pict w14:anchorId="625021C9">
+          <v:shape id="_x0000_s1052" type="#_x0000_t70" style="position:absolute;margin-left:25.3pt;margin-top:7.05pt;width:36.9pt;height:43.3pt;z-index:251662848" fillcolor="#5b9bd5 [3208]" strokecolor="#f2f2f2 [3041]" strokeweight="3pt">
+            <v:shadow on="t" type="perspective" color="#1f4d78 [1608]" opacity=".5" offset="1pt" offset2="-1pt"/>
+            <v:textbox style="layout-flow:vertical-ideographic"/>
+          </v:shape>
+        </w:pict>
+      </w:r>
+    </w:p>
+    <w:p/>
+    <w:p>
+      <w:r>
+        <w:rPr>
+          <w:noProof/>
+        </w:rPr>
         <w:pict w14:anchorId="48AEBB85">
-          <v:roundrect id="Rounded Rectangle 7" o:spid="_x0000_s1037" style="position:absolute;margin-left:381.05pt;margin-top:103.25pt;width:88pt;height:61.25pt;z-index:251668480;visibility:visible;mso-wrap-style:square;mso-width-percent:0;mso-height-percent:0;mso-wrap-distance-left:9pt;mso-wrap-distance-top:0;mso-wrap-distance-right:9pt;mso-wrap-distance-bottom:0;mso-position-horizontal:absolute;mso-position-horizontal-relative:text;mso-position-vertical:absolute;mso-position-vertical-relative:text;mso-width-percent:0;mso-height-percent:0;mso-width-relative:margin;mso-height-relative:margin;v-text-anchor:middle" arcsize="10923f" o:gfxdata="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" fillcolor="#4472c4 [3204]" strokecolor="#1f3763 [1604]" strokeweight="1pt">
+          <v:roundrect id="Rounded Rectangle 7" o:spid="_x0000_s1037" style="position:absolute;margin-left:382.25pt;margin-top:11.2pt;width:88pt;height:61.25pt;z-index:251652608;visibility:visible;mso-wrap-style:square;mso-width-percent:0;mso-height-percent:0;mso-wrap-distance-left:9pt;mso-wrap-distance-top:0;mso-wrap-distance-right:9pt;mso-wrap-distance-bottom:0;mso-position-horizontal-relative:text;mso-position-vertical-relative:text;mso-width-percent:0;mso-height-percent:0;mso-width-relative:margin;mso-height-relative:margin;v-text-anchor:middle" arcsize="10923f" o:gfxdata="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" fillcolor="#4472c4 [3204]" strokecolor="#1f3763 [1604]" strokeweight="1pt">
             <v:stroke joinstyle="miter"/>
-            <v:textbox>
+            <v:textbox style="mso-next-textbox:#Rounded Rectangle 7">
               <w:txbxContent>
                 <w:p>
                   <w:pPr>
@@ -240,14 +463,72 @@
           </v:roundrect>
         </w:pict>
       </w:r>
+    </w:p>
+    <w:p>
       <w:r>
         <w:rPr>
           <w:noProof/>
         </w:rPr>
-        <w:pict w14:anchorId="54178DC7">
-          <v:roundrect id="Rounded Rectangle 5" o:spid="_x0000_s1036" style="position:absolute;margin-left:261.8pt;margin-top:103.25pt;width:88pt;height:61.1pt;z-index:251666432;visibility:visible;mso-wrap-style:square;mso-width-percent:0;mso-height-percent:0;mso-wrap-distance-left:9pt;mso-wrap-distance-top:0;mso-wrap-distance-right:9pt;mso-wrap-distance-bottom:0;mso-position-horizontal:absolute;mso-position-horizontal-relative:text;mso-position-vertical:absolute;mso-position-vertical-relative:text;mso-width-percent:0;mso-height-percent:0;mso-width-relative:margin;mso-height-relative:margin;v-text-anchor:middle" arcsize="10923f" o:gfxdata="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" fillcolor="#4472c4 [3204]" strokecolor="#1f3763 [1604]" strokeweight="1pt">
+        <w:pict w14:anchorId="4A31FBB2">
+          <v:roundrect id="Rounded Rectangle 4" o:spid="_x0000_s1033" style="position:absolute;margin-left:128.9pt;margin-top:1.85pt;width:96pt;height:60.9pt;z-index:251650560;visibility:visible;mso-wrap-style:square;mso-width-percent:0;mso-height-percent:0;mso-wrap-distance-left:9pt;mso-wrap-distance-top:0;mso-wrap-distance-right:9pt;mso-wrap-distance-bottom:0;mso-position-horizontal-relative:text;mso-position-vertical-relative:text;mso-width-percent:0;mso-height-percent:0;mso-width-relative:margin;mso-height-relative:margin;v-text-anchor:middle" arcsize="10923f" o:gfxdata="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" fillcolor="#4472c4 [3204]" strokecolor="#1f3763 [1604]" strokeweight="1pt">
             <v:stroke joinstyle="miter"/>
             <v:textbox>
+              <w:txbxContent>
+                <w:p>
+                  <w:pPr>
+                    <w:jc w:val="center"/>
+                    <w:rPr>
+                      <w:lang w:val="en-US"/>
+                    </w:rPr>
+                  </w:pPr>
+                  <w:r>
+                    <w:rPr>
+                      <w:lang w:val="en-US"/>
+                    </w:rPr>
+                    <w:t>Connection microservice</w:t>
+                  </w:r>
+                </w:p>
+              </w:txbxContent>
+            </v:textbox>
+          </v:roundrect>
+        </w:pict>
+      </w:r>
+      <w:r>
+        <w:rPr>
+          <w:noProof/>
+        </w:rPr>
+        <w:pict w14:anchorId="1619FF2D">
+          <v:roundrect id="Rounded Rectangle 1" o:spid="_x0000_s1032" style="position:absolute;margin-left:.85pt;margin-top:10.35pt;width:88pt;height:52.35pt;z-index:251649536;visibility:visible;mso-wrap-style:square;mso-width-percent:0;mso-wrap-distance-left:9pt;mso-wrap-distance-top:0;mso-wrap-distance-right:9pt;mso-wrap-distance-bottom:0;mso-position-horizontal-relative:text;mso-position-vertical-relative:text;mso-width-percent:0;mso-width-relative:margin;v-text-anchor:middle" arcsize="10923f" o:gfxdata="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" fillcolor="#4472c4 [3204]" strokecolor="#1f3763 [1604]" strokeweight="1pt">
+            <v:stroke joinstyle="miter"/>
+            <v:textbox>
+              <w:txbxContent>
+                <w:p>
+                  <w:pPr>
+                    <w:jc w:val="center"/>
+                    <w:rPr>
+                      <w:lang w:val="en-US"/>
+                    </w:rPr>
+                  </w:pPr>
+                  <w:r>
+                    <w:rPr>
+                      <w:lang w:val="en-US"/>
+                    </w:rPr>
+                    <w:t>Person microservice</w:t>
+                  </w:r>
+                </w:p>
+              </w:txbxContent>
+            </v:textbox>
+          </v:roundrect>
+        </w:pict>
+      </w:r>
+      <w:r>
+        <w:rPr>
+          <w:noProof/>
+        </w:rPr>
+        <w:pict w14:anchorId="54178DC7">
+          <v:roundrect id="Rounded Rectangle 5" o:spid="_x0000_s1036" style="position:absolute;margin-left:256.05pt;margin-top:1.6pt;width:88pt;height:61.1pt;z-index:251651584;visibility:visible;mso-wrap-style:square;mso-width-percent:0;mso-height-percent:0;mso-wrap-distance-left:9pt;mso-wrap-distance-top:0;mso-wrap-distance-right:9pt;mso-wrap-distance-bottom:0;mso-position-horizontal-relative:text;mso-position-vertical-relative:text;mso-width-percent:0;mso-height-percent:0;mso-width-relative:margin;mso-height-relative:margin;v-text-anchor:middle" arcsize="10923f" o:gfxdata="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" fillcolor="#4472c4 [3204]" strokecolor="#1f3763 [1604]" strokeweight="1pt">
+            <v:stroke joinstyle="miter"/>
+            <v:textbox style="mso-next-textbox:#Rounded Rectangle 5">
               <w:txbxContent>
                 <w:p>
                   <w:pPr>
@@ -269,14 +550,17 @@
         </w:pict>
       </w:r>
     </w:p>
+    <w:p/>
+    <w:p/>
     <w:p>
       <w:r>
         <w:rPr>
           <w:noProof/>
         </w:rPr>
-        <w:pict w14:anchorId="4E4C56BC">
-          <v:shape id="Straight Arrow Connector 23" o:spid="_x0000_s1035" type="#_x0000_t32" style="position:absolute;margin-left:227.9pt;margin-top:9.45pt;width:0;height:13.1pt;flip:y;z-index:251687936;visibility:visible;mso-wrap-style:square;mso-width-percent:0;mso-height-percent:0;mso-wrap-distance-left:9pt;mso-wrap-distance-top:0;mso-wrap-distance-right:9pt;mso-wrap-distance-bottom:0;mso-position-horizontal:absolute;mso-position-horizontal-relative:text;mso-position-vertical:absolute;mso-position-vertical-relative:text;mso-width-percent:0;mso-height-percent:0;mso-width-relative:margin;mso-height-relative:margin" o:gfxdata="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" strokecolor="#4472c4 [3204]" strokeweight=".5pt">
-            <v:stroke endarrow="block" joinstyle="miter"/>
+        <w:pict w14:anchorId="6AEC6CCC">
+          <v:shape id="_x0000_s1058" type="#_x0000_t68" style="position:absolute;margin-left:413.55pt;margin-top:12.4pt;width:32.25pt;height:29.1pt;z-index:251668992" fillcolor="#5b9bd5 [3208]" strokecolor="#f2f2f2 [3041]" strokeweight="3pt">
+            <v:shadow on="t" type="perspective" color="#1f4d78 [1608]" opacity=".5" offset="1pt" offset2="-1pt"/>
+            <v:textbox style="layout-flow:vertical-ideographic"/>
           </v:shape>
         </w:pict>
       </w:r>
@@ -284,117 +568,72 @@
         <w:rPr>
           <w:noProof/>
         </w:rPr>
-        <w:pict w14:anchorId="3F2C0B8A">
-          <v:shape id="Straight Arrow Connector 24" o:spid="_x0000_s1034" type="#_x0000_t32" style="position:absolute;margin-left:270.1pt;margin-top:8.95pt;width:0;height:13.15pt;flip:y;z-index:251689984;visibility:visible;mso-wrap-style:square;mso-width-percent:0;mso-height-percent:0;mso-wrap-distance-left:9pt;mso-wrap-distance-top:0;mso-wrap-distance-right:9pt;mso-wrap-distance-bottom:0;mso-position-horizontal:absolute;mso-position-horizontal-relative:text;mso-position-vertical:absolute;mso-position-vertical-relative:text;mso-width-percent:0;mso-height-percent:0;mso-width-relative:margin;mso-height-relative:margin" o:gfxdata="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" strokecolor="#4472c4 [3204]" strokeweight=".5pt">
-            <v:stroke endarrow="block" joinstyle="miter"/>
-          </v:shape>
-        </w:pict>
-      </w:r>
-    </w:p>
-    <w:p>
-      <w:r>
-        <w:rPr>
-          <w:noProof/>
-        </w:rPr>
-        <w:pict w14:anchorId="4A31FBB2">
-          <v:roundrect id="Rounded Rectangle 4" o:spid="_x0000_s1033" style="position:absolute;margin-left:138.8pt;margin-top:8.1pt;width:96pt;height:60.9pt;z-index:251664384;visibility:visible;mso-wrap-style:square;mso-width-percent:0;mso-height-percent:0;mso-wrap-distance-left:9pt;mso-wrap-distance-top:0;mso-wrap-distance-right:9pt;mso-wrap-distance-bottom:0;mso-position-horizontal:absolute;mso-position-horizontal-relative:text;mso-position-vertical:absolute;mso-position-vertical-relative:text;mso-width-percent:0;mso-height-percent:0;mso-width-relative:margin;mso-height-relative:margin;v-text-anchor:middle" arcsize="10923f" o:gfxdata="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" fillcolor="#4472c4 [3204]" strokecolor="#1f3763 [1604]" strokeweight="1pt">
-            <v:stroke joinstyle="miter"/>
+        <w:pict w14:anchorId="4ACC324D">
+          <v:rect id="Rectangle 11" o:spid="_x0000_s1028" style="position:absolute;margin-left:62.2pt;margin-top:6.35pt;width:58.2pt;height:37.8pt;z-index:251655680;visibility:visible;mso-wrap-style:square;mso-width-percent:0;mso-height-percent:0;mso-wrap-distance-left:9pt;mso-wrap-distance-top:0;mso-wrap-distance-right:9pt;mso-wrap-distance-bottom:0;mso-position-horizontal-relative:text;mso-position-vertical-relative:text;mso-width-percent:0;mso-height-percent:0;mso-width-relative:margin;mso-height-relative:margin;v-text-anchor:middle" o:gfxdata="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" filled="f" stroked="f" strokeweight="1pt">
             <v:textbox>
               <w:txbxContent>
                 <w:p>
                   <w:pPr>
                     <w:jc w:val="center"/>
                     <w:rPr>
+                      <w:color w:val="92D050"/>
                       <w:lang w:val="en-US"/>
                     </w:rPr>
                   </w:pPr>
-                  <w:r>
-                    <w:rPr>
-                      <w:lang w:val="en-US"/>
-                    </w:rPr>
-                    <w:t>Connection microservice</w:t>
-                  </w:r>
                 </w:p>
               </w:txbxContent>
             </v:textbox>
-          </v:roundrect>
+          </v:rect>
         </w:pict>
       </w:r>
+    </w:p>
+    <w:p>
       <w:r>
         <w:rPr>
           <w:noProof/>
         </w:rPr>
-        <w:pict w14:anchorId="1619FF2D">
-          <v:roundrect id="Rounded Rectangle 1" o:spid="_x0000_s1032" style="position:absolute;margin-left:15.25pt;margin-top:8.05pt;width:88pt;height:52.35pt;z-index:251659264;visibility:visible;mso-wrap-style:square;mso-width-percent:0;mso-wrap-distance-left:9pt;mso-wrap-distance-top:0;mso-wrap-distance-right:9pt;mso-wrap-distance-bottom:0;mso-position-horizontal:absolute;mso-position-horizontal-relative:text;mso-position-vertical:absolute;mso-position-vertical-relative:text;mso-width-percent:0;mso-width-relative:margin;v-text-anchor:middle" arcsize="10923f" o:gfxdata="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" fillcolor="#4472c4 [3204]" strokecolor="#1f3763 [1604]" strokeweight="1pt">
-            <v:stroke joinstyle="miter"/>
+        <w:pict w14:anchorId="28B5D709">
+          <v:shape id="_x0000_s1057" type="#_x0000_t67" style="position:absolute;margin-left:153.15pt;margin-top:5.2pt;width:51.25pt;height:58.75pt;z-index:-251648512" fillcolor="#ed7d31 [3205]" strokecolor="#f2f2f2 [3041]" strokeweight="3pt">
+            <v:shadow on="t" type="perspective" color="#823b0b [1605]" opacity=".5" offset="1pt" offset2="-1pt"/>
+            <v:textbox style="layout-flow:vertical-ideographic"/>
+          </v:shape>
+        </w:pict>
+      </w:r>
+      <w:r>
+        <w:rPr>
+          <w:noProof/>
+        </w:rPr>
+        <w:pict w14:anchorId="28B5D709">
+          <v:shape id="_x0000_s1056" type="#_x0000_t67" style="position:absolute;margin-left:15.6pt;margin-top:5.2pt;width:51.25pt;height:58.75pt;z-index:-251650560" fillcolor="#ed7d31 [3205]" strokecolor="#f2f2f2 [3041]" strokeweight="3pt">
+            <v:shadow on="t" type="perspective" color="#823b0b [1605]" opacity=".5" offset="1pt" offset2="-1pt"/>
+            <v:textbox style="layout-flow:vertical-ideographic"/>
+          </v:shape>
+        </w:pict>
+      </w:r>
+      <w:r>
+        <w:rPr>
+          <w:noProof/>
+        </w:rPr>
+        <w:pict w14:anchorId="5767B502">
+          <v:rect id="Rectangle 9" o:spid="_x0000_s1029" style="position:absolute;margin-left:352.45pt;margin-top:1.4pt;width:47.25pt;height:25.45pt;z-index:251653632;visibility:visible;mso-wrap-style:square;mso-width-percent:0;mso-height-percent:0;mso-wrap-distance-left:9pt;mso-wrap-distance-top:0;mso-wrap-distance-right:9pt;mso-wrap-distance-bottom:0;mso-position-horizontal-relative:text;mso-position-vertical-relative:text;mso-width-percent:0;mso-height-percent:0;mso-width-relative:margin;mso-height-relative:margin;v-text-anchor:middle" o:gfxdata="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" filled="f" stroked="f" strokeweight="1pt">
             <v:textbox>
               <w:txbxContent>
                 <w:p>
                   <w:pPr>
                     <w:jc w:val="center"/>
                     <w:rPr>
-                      <w:lang w:val="en-US"/>
-                    </w:rPr>
-                  </w:pPr>
-                  <w:r>
-                    <w:rPr>
-                      <w:lang w:val="en-US"/>
-                    </w:rPr>
-                    <w:t>Person microservice</w:t>
-                  </w:r>
-                </w:p>
-              </w:txbxContent>
-            </v:textbox>
-          </v:roundrect>
-        </w:pict>
-      </w:r>
-    </w:p>
-    <w:p/>
-    <w:p/>
-    <w:p/>
-    <w:p>
-      <w:r>
-        <w:rPr>
-          <w:noProof/>
-        </w:rPr>
-        <w:pict w14:anchorId="44CE3EB8">
-          <v:shape id="Straight Arrow Connector 12" o:spid="_x0000_s1031" type="#_x0000_t32" style="position:absolute;margin-left:418.05pt;margin-top:10.05pt;width:0;height:37pt;flip:y;z-index:251675648;visibility:visible;mso-wrap-style:square;mso-wrap-distance-left:9pt;mso-wrap-distance-top:0;mso-wrap-distance-right:9pt;mso-wrap-distance-bottom:0;mso-position-horizontal:absolute;mso-position-horizontal-relative:text;mso-position-vertical:absolute;mso-position-vertical-relative:text" o:gfxdata="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" strokecolor="#4472c4 [3204]" strokeweight=".5pt">
-            <v:stroke endarrow="block" joinstyle="miter"/>
-          </v:shape>
-        </w:pict>
-      </w:r>
-      <w:r>
-        <w:rPr>
-          <w:noProof/>
-        </w:rPr>
-        <w:pict w14:anchorId="77D1A4BC">
-          <v:shape id="Elbow Connector 17" o:spid="_x0000_s1030" type="#_x0000_t34" style="position:absolute;margin-left:128.35pt;margin-top:1.7pt;width:10.55pt;height:65.6pt;flip:x;z-index:251680768;visibility:visible;mso-wrap-style:square;mso-width-percent:0;mso-height-percent:0;mso-wrap-distance-left:9pt;mso-wrap-distance-top:0;mso-wrap-distance-right:9pt;mso-wrap-distance-bottom:0;mso-position-horizontal:absolute;mso-position-horizontal-relative:text;mso-position-vertical:absolute;mso-position-vertical-relative:text;mso-width-percent:0;mso-height-percent:0;mso-width-relative:margin;mso-height-relative:margin" o:gfxdata="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" adj="21164" strokecolor="#4472c4 [3204]" strokeweight=".5pt">
-            <v:stroke endarrow="block"/>
-          </v:shape>
-        </w:pict>
-      </w:r>
-    </w:p>
-    <w:p>
-      <w:r>
-        <w:rPr>
-          <w:noProof/>
-        </w:rPr>
-        <w:pict w14:anchorId="5767B502">
-          <v:rect id="Rectangle 9" o:spid="_x0000_s1029" style="position:absolute;margin-left:370.65pt;margin-top:6.35pt;width:47.25pt;height:25.45pt;z-index:251670528;visibility:visible;mso-wrap-style:square;mso-width-percent:0;mso-height-percent:0;mso-wrap-distance-left:9pt;mso-wrap-distance-top:0;mso-wrap-distance-right:9pt;mso-wrap-distance-bottom:0;mso-position-horizontal:absolute;mso-position-horizontal-relative:text;mso-position-vertical:absolute;mso-position-vertical-relative:text;mso-width-percent:0;mso-height-percent:0;mso-width-relative:margin;mso-height-relative:margin;v-text-anchor:middle" o:gfxdata="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" filled="f" stroked="f" strokeweight="1pt">
-            <v:textbox>
-              <w:txbxContent>
-                <w:p>
-                  <w:pPr>
-                    <w:jc w:val="center"/>
-                    <w:rPr>
-                      <w:color w:val="92D050"/>
+                      <w:b/>
+                      <w:bCs/>
+                      <w:color w:val="1F4E79" w:themeColor="accent5" w:themeShade="80"/>
                       <w:lang w:val="en-US"/>
                     </w:rPr>
                   </w:pPr>
                   <w:proofErr w:type="spellStart"/>
                   <w:r>
                     <w:rPr>
-                      <w:color w:val="92D050"/>
+                      <w:b/>
+                      <w:bCs/>
+                      <w:color w:val="1F4E79" w:themeColor="accent5" w:themeShade="80"/>
                       <w:lang w:val="en-US"/>
                     </w:rPr>
                     <w:t>gRPC</w:t>
@@ -410,31 +649,30 @@
         <w:rPr>
           <w:noProof/>
         </w:rPr>
-        <w:pict w14:anchorId="4ACC324D">
-          <v:rect id="Rectangle 11" o:spid="_x0000_s1028" style="position:absolute;margin-left:135.85pt;margin-top:3.75pt;width:58.2pt;height:37.8pt;z-index:251674624;visibility:visible;mso-wrap-style:square;mso-width-percent:0;mso-height-percent:0;mso-wrap-distance-left:9pt;mso-wrap-distance-top:0;mso-wrap-distance-right:9pt;mso-wrap-distance-bottom:0;mso-position-horizontal:absolute;mso-position-horizontal-relative:text;mso-position-vertical:absolute;mso-position-vertical-relative:text;mso-width-percent:0;mso-height-percent:0;mso-width-relative:margin;mso-height-relative:margin;v-text-anchor:middle" o:gfxdata="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" filled="f" stroked="f" strokeweight="1pt">
-            <v:textbox>
+        <w:pict w14:anchorId="2BA6108E">
+          <v:rect id="Rectangle 19" o:spid="_x0000_s1042" style="position:absolute;margin-left:-46.2pt;margin-top:15.6pt;width:151.6pt;height:37.3pt;z-index:251663872;visibility:visible;mso-wrap-distance-left:9pt;mso-wrap-distance-top:0;mso-wrap-distance-right:9pt;mso-wrap-distance-bottom:0;mso-position-horizontal-relative:text;mso-position-vertical-relative:text;mso-width-relative:margin;mso-height-relative:margin;v-text-anchor:middle" fillcolor="white [3201]" strokecolor="#f4b083 [1941]" strokeweight="1pt">
+            <v:fill color2="#f7caac [1301]" focusposition="1" focussize="" focus="100%" type="gradient"/>
+            <v:shadow on="t" type="perspective" color="#823b0b [1605]" opacity=".5" offset="1pt" offset2="-3pt"/>
+            <v:textbox style="mso-next-textbox:#Rectangle 19">
               <w:txbxContent>
                 <w:p>
                   <w:pPr>
                     <w:jc w:val="center"/>
                     <w:rPr>
-                      <w:color w:val="92D050"/>
+                      <w:b/>
+                      <w:bCs/>
+                      <w:color w:val="1F4E79" w:themeColor="accent5" w:themeShade="80"/>
                       <w:lang w:val="en-US"/>
                     </w:rPr>
                   </w:pPr>
                   <w:r>
                     <w:rPr>
-                      <w:color w:val="92D050"/>
-                      <w:lang w:val="en-US"/>
-                    </w:rPr>
-                    <w:t xml:space="preserve">REST </w:t>
-                  </w:r>
-                  <w:r>
-                    <w:rPr>
-                      <w:color w:val="92D050"/>
-                      <w:lang w:val="en-US"/>
-                    </w:rPr>
-                    <w:t>API</w:t>
+                      <w:b/>
+                      <w:bCs/>
+                      <w:color w:val="1F4E79" w:themeColor="accent5" w:themeShade="80"/>
+                      <w:lang w:val="en-US"/>
+                    </w:rPr>
+                    <w:t>REST API deployed at port 30001</w:t>
                   </w:r>
                 </w:p>
               </w:txbxContent>
@@ -443,31 +681,39 @@
         </w:pict>
       </w:r>
     </w:p>
-    <w:p/>
     <w:p>
       <w:r>
         <w:rPr>
           <w:noProof/>
         </w:rPr>
-        <w:pict w14:anchorId="0774B09E">
+        <w:pict w14:anchorId="2DC1E56C">
           <v:shapetype id="_x0000_t202" coordsize="21600,21600" o:spt="202" path="m,l,21600r21600,l21600,xe">
             <v:stroke joinstyle="miter"/>
             <v:path gradientshapeok="t" o:connecttype="rect"/>
           </v:shapetype>
-          <v:shape id="Text Box 21" o:spid="_x0000_s1027" type="#_x0000_t202" style="position:absolute;margin-left:362.2pt;margin-top:12.3pt;width:111.25pt;height:37.85pt;z-index:251685888;visibility:visible;mso-wrap-style:square;mso-wrap-distance-left:9pt;mso-wrap-distance-top:0;mso-wrap-distance-right:9pt;mso-wrap-distance-bottom:0;mso-position-horizontal:absolute;mso-position-horizontal-relative:text;mso-position-vertical:absolute;mso-position-vertical-relative:text;v-text-anchor:top" o:gfxdata="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" fillcolor="white [3201]" strokeweight=".5pt">
-            <v:textbox>
+          <v:shape id="_x0000_s1051" type="#_x0000_t202" style="position:absolute;margin-left:109.15pt;margin-top:1.6pt;width:148.05pt;height:35.25pt;z-index:251661824" fillcolor="white [3201]" strokecolor="#f4b083 [1941]" strokeweight="1pt">
+            <v:fill color2="#f7caac [1301]" focusposition="1" focussize="" focus="100%" type="gradient"/>
+            <v:shadow on="t" type="perspective" color="#823b0b [1605]" opacity=".5" offset="1pt" offset2="-3pt"/>
+            <v:textbox style="mso-next-textbox:#_x0000_s1051">
               <w:txbxContent>
                 <w:p>
                   <w:pPr>
-                    <w:rPr>
+                    <w:jc w:val="center"/>
+                    <w:rPr>
+                      <w:b/>
+                      <w:bCs/>
+                      <w:color w:val="1F4E79" w:themeColor="accent5" w:themeShade="80"/>
                       <w:lang w:val="en-US"/>
                     </w:rPr>
                   </w:pPr>
                   <w:r>
                     <w:rPr>
-                      <w:lang w:val="en-US"/>
-                    </w:rPr>
-                    <w:t>Replace with devices.</w:t>
+                      <w:b/>
+                      <w:bCs/>
+                      <w:color w:val="1F4E79" w:themeColor="accent5" w:themeShade="80"/>
+                      <w:lang w:val="en-US"/>
+                    </w:rPr>
+                    <w:t>REST API deployed at port 30002</w:t>
                   </w:r>
                 </w:p>
               </w:txbxContent>
@@ -477,12 +723,112 @@
       </w:r>
     </w:p>
     <w:p>
+      <w:pPr>
+        <w:rPr>
+          <w:lang w:val="en-US"/>
+        </w:rPr>
+      </w:pPr>
+      <w:r>
+        <w:drawing>
+          <wp:anchor distT="0" distB="0" distL="114300" distR="114300" simplePos="0" relativeHeight="251665408" behindDoc="1" locked="0" layoutInCell="1" allowOverlap="1" wp14:anchorId="15D8BB75" wp14:editId="372ACBDC">
+            <wp:simplePos x="0" y="0"/>
+            <wp:positionH relativeFrom="column">
+              <wp:posOffset>5098694</wp:posOffset>
+            </wp:positionH>
+            <wp:positionV relativeFrom="paragraph">
+              <wp:posOffset>8255</wp:posOffset>
+            </wp:positionV>
+            <wp:extent cx="800212" cy="800212"/>
+            <wp:effectExtent l="0" t="0" r="0" b="0"/>
+            <wp:wrapNone/>
+            <wp:docPr id="3" name="Picture 3" descr="Icon&#10;&#10;Description automatically generated"/>
+            <wp:cNvGraphicFramePr>
+              <a:graphicFrameLocks xmlns:a="http://schemas.openxmlformats.org/drawingml/2006/main" noChangeAspect="1"/>
+            </wp:cNvGraphicFramePr>
+            <a:graphic xmlns:a="http://schemas.openxmlformats.org/drawingml/2006/main">
+              <a:graphicData uri="http://schemas.openxmlformats.org/drawingml/2006/picture">
+                <pic:pic xmlns:pic="http://schemas.openxmlformats.org/drawingml/2006/picture">
+                  <pic:nvPicPr>
+                    <pic:cNvPr id="3" name="Picture 3" descr="Icon&#10;&#10;Description automatically generated"/>
+                    <pic:cNvPicPr/>
+                  </pic:nvPicPr>
+                  <pic:blipFill>
+                    <a:blip r:embed="rId8">
+                      <a:extLst>
+                        <a:ext uri="{28A0092B-C50C-407E-A947-70E740481C1C}">
+                          <a14:useLocalDpi xmlns:a14="http://schemas.microsoft.com/office/drawing/2010/main" val="0"/>
+                        </a:ext>
+                      </a:extLst>
+                    </a:blip>
+                    <a:stretch>
+                      <a:fillRect/>
+                    </a:stretch>
+                  </pic:blipFill>
+                  <pic:spPr>
+                    <a:xfrm>
+                      <a:off x="0" y="0"/>
+                      <a:ext cx="800212" cy="800212"/>
+                    </a:xfrm>
+                    <a:prstGeom prst="rect">
+                      <a:avLst/>
+                    </a:prstGeom>
+                  </pic:spPr>
+                </pic:pic>
+              </a:graphicData>
+            </a:graphic>
+            <wp14:sizeRelH relativeFrom="page">
+              <wp14:pctWidth>0</wp14:pctWidth>
+            </wp14:sizeRelH>
+            <wp14:sizeRelV relativeFrom="page">
+              <wp14:pctHeight>0</wp14:pctHeight>
+            </wp14:sizeRelV>
+          </wp:anchor>
+        </w:drawing>
+      </w:r>
+    </w:p>
+    <w:p/>
+    <w:p>
       <w:r>
         <w:rPr>
           <w:noProof/>
+          <w:lang w:val="en-US"/>
+        </w:rPr>
+        <w:pict w14:anchorId="2DC1E56C">
+          <v:shape id="_x0000_s1059" type="#_x0000_t202" style="position:absolute;margin-left:229.4pt;margin-top:13.4pt;width:148.05pt;height:35.25pt;z-index:251670016" fillcolor="white [3201]" strokecolor="#f4b083 [1941]" strokeweight="1pt">
+            <v:fill color2="#f7caac [1301]" focusposition="1" focussize="" focus="100%" type="gradient"/>
+            <v:shadow on="t" type="perspective" color="#823b0b [1605]" opacity=".5" offset="1pt" offset2="-3pt"/>
+            <v:textbox style="mso-next-textbox:#_x0000_s1059">
+              <w:txbxContent>
+                <w:p>
+                  <w:pPr>
+                    <w:rPr>
+                      <w:b/>
+                      <w:bCs/>
+                      <w:color w:val="1F4E79" w:themeColor="accent5" w:themeShade="80"/>
+                      <w:lang w:val="en-US"/>
+                    </w:rPr>
+                  </w:pPr>
+                  <w:r>
+                    <w:rPr>
+                      <w:b/>
+                      <w:bCs/>
+                      <w:color w:val="1F4E79" w:themeColor="accent5" w:themeShade="80"/>
+                      <w:lang w:val="en-US"/>
+                    </w:rPr>
+                    <w:t>Webpage deployed at port 30000</w:t>
+                  </w:r>
+                </w:p>
+              </w:txbxContent>
+            </v:textbox>
+          </v:shape>
+        </w:pict>
+      </w:r>
+      <w:r>
+        <w:rPr>
+          <w:noProof/>
         </w:rPr>
         <w:pict w14:anchorId="3006D1F0">
-          <v:roundrect id="Rounded Rectangle 15" o:spid="_x0000_s1026" style="position:absolute;margin-left:61pt;margin-top:8.65pt;width:119.25pt;height:42.15pt;z-index:251679744;visibility:visible;mso-wrap-style:square;mso-wrap-distance-left:9pt;mso-wrap-distance-top:0;mso-wrap-distance-right:9pt;mso-wrap-distance-bottom:0;mso-position-horizontal:absolute;mso-position-horizontal-relative:text;mso-position-vertical:absolute;mso-position-vertical-relative:text;v-text-anchor:middle" arcsize="10923f" o:gfxdata="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" fillcolor="#4472c4 [3204]" strokecolor="#1f3763 [1604]" strokeweight="1pt">
+          <v:roundrect id="Rounded Rectangle 15" o:spid="_x0000_s1026" style="position:absolute;margin-left:.85pt;margin-top:6.5pt;width:227.8pt;height:42.15pt;z-index:251656704;visibility:visible;mso-wrap-distance-left:9pt;mso-wrap-distance-top:0;mso-wrap-distance-right:9pt;mso-wrap-distance-bottom:0;mso-position-horizontal-relative:text;mso-position-vertical-relative:text;v-text-anchor:middle" arcsize="10923f" o:gfxdata="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" fillcolor="#4472c4 [3204]" strokecolor="#1f3763 [1604]" strokeweight="1pt">
             <v:stroke joinstyle="miter"/>
             <v:textbox>
               <w:txbxContent>
@@ -493,17 +839,19 @@
                       <w:lang w:val="en-US"/>
                     </w:rPr>
                   </w:pPr>
+                  <w:proofErr w:type="spellStart"/>
                   <w:r>
                     <w:rPr>
-                      <w:rFonts w:hint="eastAsia"/>
-                    </w:rPr>
-                    <w:t>Web</w:t>
+                      <w:lang w:val="en-US"/>
+                    </w:rPr>
+                    <w:t>Udaconnect</w:t>
                   </w:r>
+                  <w:proofErr w:type="spellEnd"/>
                   <w:r>
                     <w:rPr>
                       <w:lang w:val="en-US"/>
                     </w:rPr>
-                    <w:t xml:space="preserve"> interface </w:t>
+                    <w:t xml:space="preserve"> frontend</w:t>
                   </w:r>
                 </w:p>
               </w:txbxContent>
@@ -513,9 +861,13 @@
       </w:r>
     </w:p>
     <w:p/>
-    <w:p/>
-    <w:p/>
-    <w:p/>
+    <w:p>
+      <w:pPr>
+        <w:rPr>
+          <w:lang w:val="en-US"/>
+        </w:rPr>
+      </w:pPr>
+    </w:p>
     <w:p>
       <w:pPr>
         <w:tabs>
@@ -531,6 +883,8 @@
         <w:rPr>
           <w:b/>
           <w:bCs/>
+          <w:sz w:val="22"/>
+          <w:szCs w:val="22"/>
         </w:rPr>
       </w:pPr>
       <w:proofErr w:type="spellStart"/>
@@ -538,6 +892,8 @@
         <w:rPr>
           <w:b/>
           <w:bCs/>
+          <w:sz w:val="22"/>
+          <w:szCs w:val="22"/>
         </w:rPr>
         <w:t>gRPC</w:t>
       </w:r>
@@ -546,8 +902,28 @@
         <w:rPr>
           <w:b/>
           <w:bCs/>
-        </w:rPr>
-        <w:t xml:space="preserve"> solution for location event microservices </w:t>
+          <w:sz w:val="22"/>
+          <w:szCs w:val="22"/>
+        </w:rPr>
+        <w:t xml:space="preserve"> solution for location </w:t>
+      </w:r>
+      <w:r>
+        <w:rPr>
+          <w:b/>
+          <w:bCs/>
+          <w:sz w:val="22"/>
+          <w:szCs w:val="22"/>
+        </w:rPr>
+        <w:t>processor</w:t>
+      </w:r>
+      <w:r>
+        <w:rPr>
+          <w:b/>
+          <w:bCs/>
+          <w:sz w:val="22"/>
+          <w:szCs w:val="22"/>
+        </w:rPr>
+        <w:t xml:space="preserve"> microservices </w:t>
       </w:r>
     </w:p>
     <w:p>
@@ -555,20 +931,69 @@
         <w:tabs>
           <w:tab w:val="left" w:pos="2953"/>
         </w:tabs>
-      </w:pPr>
-      <w:r>
-        <w:t>Justification:</w:t>
-      </w:r>
-      <w:r>
+        <w:rPr>
+          <w:sz w:val="22"/>
+          <w:szCs w:val="22"/>
+        </w:rPr>
+      </w:pPr>
+      <w:r>
+        <w:rPr>
+          <w:b/>
+          <w:bCs/>
+          <w:sz w:val="22"/>
+          <w:szCs w:val="22"/>
+        </w:rPr>
+        <w:t>Justification</w:t>
+      </w:r>
+      <w:r>
+        <w:rPr>
+          <w:sz w:val="22"/>
+          <w:szCs w:val="22"/>
+        </w:rPr>
+        <w:t>:</w:t>
+      </w:r>
+      <w:r>
+        <w:rPr>
+          <w:sz w:val="22"/>
+          <w:szCs w:val="22"/>
+        </w:rPr>
         <w:t xml:space="preserve"> </w:t>
       </w:r>
       <w:r>
-        <w:t xml:space="preserve">Since location will be heavily use for tracking the user coordinates , this portion need to be in </w:t>
-      </w:r>
-      <w:r>
+        <w:rPr>
+          <w:sz w:val="22"/>
+          <w:szCs w:val="22"/>
+        </w:rPr>
+        <w:t xml:space="preserve">Since location will be heavily use for tracking the user </w:t>
+      </w:r>
+      <w:proofErr w:type="gramStart"/>
+      <w:r>
+        <w:rPr>
+          <w:sz w:val="22"/>
+          <w:szCs w:val="22"/>
+        </w:rPr>
+        <w:t>coordinates ,</w:t>
+      </w:r>
+      <w:proofErr w:type="gramEnd"/>
+      <w:r>
+        <w:rPr>
+          <w:sz w:val="22"/>
+          <w:szCs w:val="22"/>
+        </w:rPr>
+        <w:t xml:space="preserve"> this portion need to be in </w:t>
+      </w:r>
+      <w:r>
+        <w:rPr>
+          <w:sz w:val="22"/>
+          <w:szCs w:val="22"/>
+        </w:rPr>
         <w:t>efficiently structure as it might get a lot of incoming data at any instance of time.</w:t>
       </w:r>
       <w:r>
+        <w:rPr>
+          <w:sz w:val="22"/>
+          <w:szCs w:val="22"/>
+        </w:rPr>
         <w:t xml:space="preserve"> </w:t>
       </w:r>
     </w:p>
@@ -577,6 +1002,10 @@
         <w:tabs>
           <w:tab w:val="left" w:pos="2953"/>
         </w:tabs>
+        <w:rPr>
+          <w:sz w:val="22"/>
+          <w:szCs w:val="22"/>
+        </w:rPr>
       </w:pPr>
     </w:p>
     <w:p>
@@ -584,46 +1013,110 @@
         <w:tabs>
           <w:tab w:val="left" w:pos="2953"/>
         </w:tabs>
-      </w:pPr>
-      <w:r>
+        <w:rPr>
+          <w:sz w:val="22"/>
+          <w:szCs w:val="22"/>
+        </w:rPr>
+      </w:pPr>
+      <w:r>
+        <w:rPr>
+          <w:sz w:val="22"/>
+          <w:szCs w:val="22"/>
+        </w:rPr>
         <w:t xml:space="preserve">Secondarily </w:t>
       </w:r>
       <w:proofErr w:type="spellStart"/>
       <w:r>
+        <w:rPr>
+          <w:sz w:val="22"/>
+          <w:szCs w:val="22"/>
+        </w:rPr>
         <w:t>gRPC</w:t>
       </w:r>
       <w:proofErr w:type="spellEnd"/>
       <w:r>
-        <w:t xml:space="preserve"> is chosen is because of strict type enforcement, as location is the most crucial piece . Message pass into the architecture is required to be checked and ensure it doesn’t break or give unexpected outcome. </w:t>
+        <w:rPr>
+          <w:sz w:val="22"/>
+          <w:szCs w:val="22"/>
+        </w:rPr>
+        <w:t xml:space="preserve"> is chosen is because of strict type enforcement, as location is the most crucial </w:t>
+      </w:r>
+      <w:proofErr w:type="gramStart"/>
+      <w:r>
+        <w:rPr>
+          <w:sz w:val="22"/>
+          <w:szCs w:val="22"/>
+        </w:rPr>
+        <w:t>piece .</w:t>
+      </w:r>
+      <w:proofErr w:type="gramEnd"/>
+      <w:r>
+        <w:rPr>
+          <w:sz w:val="22"/>
+          <w:szCs w:val="22"/>
+        </w:rPr>
+        <w:t xml:space="preserve"> Message pass into the architecture is required to be checked and ensure it doesn’t break or give unexpected outcome. </w:t>
       </w:r>
       <w:proofErr w:type="spellStart"/>
       <w:r>
+        <w:rPr>
+          <w:sz w:val="22"/>
+          <w:szCs w:val="22"/>
+        </w:rPr>
         <w:t>gRPC</w:t>
       </w:r>
       <w:proofErr w:type="spellEnd"/>
       <w:r>
+        <w:rPr>
+          <w:sz w:val="22"/>
+          <w:szCs w:val="22"/>
+        </w:rPr>
         <w:t xml:space="preserve"> using </w:t>
       </w:r>
       <w:proofErr w:type="spellStart"/>
       <w:r>
+        <w:rPr>
+          <w:sz w:val="22"/>
+          <w:szCs w:val="22"/>
+        </w:rPr>
         <w:t>protobuf</w:t>
       </w:r>
       <w:proofErr w:type="spellEnd"/>
       <w:r>
+        <w:rPr>
+          <w:sz w:val="22"/>
+          <w:szCs w:val="22"/>
+        </w:rPr>
         <w:t xml:space="preserve"> </w:t>
       </w:r>
       <w:r>
+        <w:rPr>
+          <w:sz w:val="22"/>
+          <w:szCs w:val="22"/>
+        </w:rPr>
         <w:t>able</w:t>
       </w:r>
       <w:r>
+        <w:rPr>
+          <w:sz w:val="22"/>
+          <w:szCs w:val="22"/>
+        </w:rPr>
         <w:t xml:space="preserve"> enforce strict type of data type pass into </w:t>
       </w:r>
       <w:proofErr w:type="spellStart"/>
       <w:r>
+        <w:rPr>
+          <w:sz w:val="22"/>
+          <w:szCs w:val="22"/>
+        </w:rPr>
         <w:t>Udaconnect</w:t>
       </w:r>
       <w:proofErr w:type="spellEnd"/>
       <w:r>
+        <w:rPr>
+          <w:sz w:val="22"/>
+          <w:szCs w:val="22"/>
+        </w:rPr>
         <w:t xml:space="preserve"> system.</w:t>
       </w:r>
     </w:p>
@@ -632,6 +1125,10 @@
         <w:tabs>
           <w:tab w:val="left" w:pos="2953"/>
         </w:tabs>
+        <w:rPr>
+          <w:sz w:val="22"/>
+          <w:szCs w:val="22"/>
+        </w:rPr>
       </w:pPr>
     </w:p>
     <w:p>
@@ -639,23 +1136,50 @@
         <w:tabs>
           <w:tab w:val="left" w:pos="2953"/>
         </w:tabs>
-      </w:pPr>
+        <w:rPr>
+          <w:sz w:val="22"/>
+          <w:szCs w:val="22"/>
+        </w:rPr>
+      </w:pPr>
+      <w:proofErr w:type="gramStart"/>
       <w:r>
         <w:rPr>
           <w:b/>
           <w:bCs/>
+          <w:sz w:val="22"/>
+          <w:szCs w:val="22"/>
         </w:rPr>
         <w:t>Efficiency</w:t>
       </w:r>
       <w:r>
-        <w:t xml:space="preserve"> : </w:t>
+        <w:rPr>
+          <w:sz w:val="22"/>
+          <w:szCs w:val="22"/>
+        </w:rPr>
+        <w:t xml:space="preserve"> :</w:t>
+      </w:r>
+      <w:proofErr w:type="gramEnd"/>
+      <w:r>
+        <w:rPr>
+          <w:sz w:val="22"/>
+          <w:szCs w:val="22"/>
+        </w:rPr>
+        <w:t xml:space="preserve"> </w:t>
       </w:r>
       <w:proofErr w:type="spellStart"/>
       <w:r>
+        <w:rPr>
+          <w:sz w:val="22"/>
+          <w:szCs w:val="22"/>
+        </w:rPr>
         <w:t>gRPC</w:t>
       </w:r>
       <w:proofErr w:type="spellEnd"/>
       <w:r>
+        <w:rPr>
+          <w:sz w:val="22"/>
+          <w:szCs w:val="22"/>
+        </w:rPr>
         <w:t xml:space="preserve"> uses HTTP/2 protocol that improves the overall security and performance.</w:t>
       </w:r>
     </w:p>
@@ -664,34 +1188,82 @@
         <w:tabs>
           <w:tab w:val="left" w:pos="2953"/>
         </w:tabs>
+        <w:rPr>
+          <w:sz w:val="22"/>
+          <w:szCs w:val="22"/>
+        </w:rPr>
       </w:pPr>
       <w:r>
         <w:rPr>
           <w:b/>
           <w:bCs/>
-        </w:rPr>
-        <w:t>Type enforcement</w:t>
-      </w:r>
-      <w:r>
-        <w:t xml:space="preserve"> : </w:t>
+          <w:sz w:val="22"/>
+          <w:szCs w:val="22"/>
+        </w:rPr>
+        <w:t xml:space="preserve">Type </w:t>
+      </w:r>
+      <w:proofErr w:type="gramStart"/>
+      <w:r>
+        <w:rPr>
+          <w:b/>
+          <w:bCs/>
+          <w:sz w:val="22"/>
+          <w:szCs w:val="22"/>
+        </w:rPr>
+        <w:t>enforcement</w:t>
+      </w:r>
+      <w:r>
+        <w:rPr>
+          <w:sz w:val="22"/>
+          <w:szCs w:val="22"/>
+        </w:rPr>
+        <w:t xml:space="preserve"> :</w:t>
+      </w:r>
+      <w:proofErr w:type="gramEnd"/>
+      <w:r>
+        <w:rPr>
+          <w:sz w:val="22"/>
+          <w:szCs w:val="22"/>
+        </w:rPr>
+        <w:t xml:space="preserve"> </w:t>
       </w:r>
       <w:proofErr w:type="spellStart"/>
       <w:r>
+        <w:rPr>
+          <w:sz w:val="22"/>
+          <w:szCs w:val="22"/>
+        </w:rPr>
         <w:t>gRPC</w:t>
       </w:r>
       <w:proofErr w:type="spellEnd"/>
       <w:r>
+        <w:rPr>
+          <w:sz w:val="22"/>
+          <w:szCs w:val="22"/>
+        </w:rPr>
         <w:t xml:space="preserve"> does have type enforcement to ensure the value is valid </w:t>
       </w:r>
       <w:r>
+        <w:rPr>
+          <w:sz w:val="22"/>
+          <w:szCs w:val="22"/>
+        </w:rPr>
         <w:t xml:space="preserve">as </w:t>
       </w:r>
       <w:proofErr w:type="spellStart"/>
       <w:r>
+        <w:rPr>
+          <w:sz w:val="22"/>
+          <w:szCs w:val="22"/>
+        </w:rPr>
         <w:t>protobuf</w:t>
       </w:r>
       <w:proofErr w:type="spellEnd"/>
       <w:r>
+        <w:rPr>
+          <w:sz w:val="22"/>
+          <w:szCs w:val="22"/>
+        </w:rPr>
         <w:t xml:space="preserve"> message must have correct type.</w:t>
       </w:r>
     </w:p>
@@ -700,6 +1272,10 @@
         <w:tabs>
           <w:tab w:val="left" w:pos="2953"/>
         </w:tabs>
+        <w:rPr>
+          <w:sz w:val="22"/>
+          <w:szCs w:val="22"/>
+        </w:rPr>
       </w:pPr>
     </w:p>
     <w:p>
@@ -707,58 +1283,113 @@
         <w:tabs>
           <w:tab w:val="left" w:pos="2953"/>
         </w:tabs>
-      </w:pPr>
-      <w:r>
+        <w:rPr>
+          <w:sz w:val="22"/>
+          <w:szCs w:val="22"/>
+        </w:rPr>
+      </w:pPr>
+      <w:r>
+        <w:rPr>
+          <w:sz w:val="22"/>
+          <w:szCs w:val="22"/>
+        </w:rPr>
         <w:t xml:space="preserve">Connection is to connect everything from the person location to date and time and </w:t>
       </w:r>
       <w:proofErr w:type="spellStart"/>
       <w:r>
+        <w:rPr>
+          <w:sz w:val="22"/>
+          <w:szCs w:val="22"/>
+        </w:rPr>
         <w:t>person_id</w:t>
       </w:r>
       <w:proofErr w:type="spellEnd"/>
       <w:r>
+        <w:rPr>
+          <w:sz w:val="22"/>
+          <w:szCs w:val="22"/>
+        </w:rPr>
         <w:t>.</w:t>
       </w:r>
       <w:r>
+        <w:rPr>
+          <w:sz w:val="22"/>
+          <w:szCs w:val="22"/>
+        </w:rPr>
         <w:t xml:space="preserve"> Location </w:t>
       </w:r>
       <w:r>
+        <w:rPr>
+          <w:sz w:val="22"/>
+          <w:szCs w:val="22"/>
+        </w:rPr>
         <w:t>microservice</w:t>
       </w:r>
       <w:r>
-        <w:t xml:space="preserve"> is only to gather the topic link to location </w:t>
+        <w:rPr>
+          <w:sz w:val="22"/>
+          <w:szCs w:val="22"/>
+        </w:rPr>
+        <w:t xml:space="preserve"> is only to gather the topic link to </w:t>
+      </w:r>
+      <w:r>
+        <w:rPr>
+          <w:sz w:val="22"/>
+          <w:szCs w:val="22"/>
+        </w:rPr>
+        <w:t xml:space="preserve">location processor microservice, </w:t>
+      </w:r>
+      <w:r>
+        <w:rPr>
+          <w:sz w:val="22"/>
+          <w:szCs w:val="22"/>
+        </w:rPr>
+        <w:t xml:space="preserve">therefore for location </w:t>
+      </w:r>
+      <w:r>
+        <w:rPr>
+          <w:sz w:val="22"/>
+          <w:szCs w:val="22"/>
+        </w:rPr>
+        <w:t>processor</w:t>
+      </w:r>
+      <w:r>
+        <w:rPr>
+          <w:sz w:val="22"/>
+          <w:szCs w:val="22"/>
+        </w:rPr>
+        <w:t xml:space="preserve"> microservice there will be more than 1 technology use (</w:t>
       </w:r>
       <w:proofErr w:type="spellStart"/>
       <w:r>
-        <w:t>location</w:t>
+        <w:rPr>
+          <w:sz w:val="22"/>
+          <w:szCs w:val="22"/>
+        </w:rPr>
+        <w:t>gPRC</w:t>
       </w:r>
       <w:proofErr w:type="spellEnd"/>
       <w:r>
-        <w:t xml:space="preserve"> processor microservice, </w:t>
-      </w:r>
-      <w:r>
-        <w:t xml:space="preserve">therefore for location </w:t>
-      </w:r>
-      <w:r>
-        <w:t>processor</w:t>
-      </w:r>
-      <w:r>
-        <w:t xml:space="preserve"> microservice there will be more than 1 technology use (</w:t>
+        <w:rPr>
+          <w:sz w:val="22"/>
+          <w:szCs w:val="22"/>
+        </w:rPr>
+        <w:t xml:space="preserve"> and </w:t>
       </w:r>
       <w:proofErr w:type="spellStart"/>
       <w:r>
-        <w:t>gPRC</w:t>
+        <w:rPr>
+          <w:sz w:val="22"/>
+          <w:szCs w:val="22"/>
+        </w:rPr>
+        <w:t>kafka</w:t>
       </w:r>
       <w:proofErr w:type="spellEnd"/>
       <w:r>
-        <w:t xml:space="preserve"> and </w:t>
-      </w:r>
-      <w:proofErr w:type="spellStart"/>
-      <w:r>
-        <w:t>kafka</w:t>
-      </w:r>
-      <w:proofErr w:type="spellEnd"/>
-      <w:r>
+        <w:rPr>
+          <w:sz w:val="22"/>
+          <w:szCs w:val="22"/>
+        </w:rPr>
         <w:t xml:space="preserve"> is used in location registry microservice).</w:t>
       </w:r>
     </w:p>
@@ -767,6 +1398,10 @@
         <w:tabs>
           <w:tab w:val="left" w:pos="2953"/>
         </w:tabs>
+        <w:rPr>
+          <w:sz w:val="22"/>
+          <w:szCs w:val="22"/>
+        </w:rPr>
       </w:pPr>
     </w:p>
     <w:p>
@@ -774,7 +1409,260 @@
         <w:tabs>
           <w:tab w:val="left" w:pos="2953"/>
         </w:tabs>
-      </w:pPr>
+        <w:rPr>
+          <w:sz w:val="22"/>
+          <w:szCs w:val="22"/>
+        </w:rPr>
+      </w:pPr>
+    </w:p>
+    <w:p>
+      <w:pPr>
+        <w:tabs>
+          <w:tab w:val="left" w:pos="2953"/>
+        </w:tabs>
+        <w:rPr>
+          <w:b/>
+          <w:bCs/>
+          <w:sz w:val="22"/>
+          <w:szCs w:val="22"/>
+        </w:rPr>
+      </w:pPr>
+      <w:r>
+        <w:rPr>
+          <w:b/>
+          <w:bCs/>
+          <w:sz w:val="22"/>
+          <w:szCs w:val="22"/>
+        </w:rPr>
+        <w:t>Kafka solution for location microservices</w:t>
+      </w:r>
+      <w:r>
+        <w:rPr>
+          <w:b/>
+          <w:bCs/>
+          <w:sz w:val="22"/>
+          <w:szCs w:val="22"/>
+        </w:rPr>
+        <w:t xml:space="preserve"> and location processor microservice</w:t>
+      </w:r>
+      <w:r>
+        <w:rPr>
+          <w:b/>
+          <w:bCs/>
+          <w:sz w:val="22"/>
+          <w:szCs w:val="22"/>
+        </w:rPr>
+        <w:t>:</w:t>
+      </w:r>
+    </w:p>
+    <w:p>
+      <w:pPr>
+        <w:tabs>
+          <w:tab w:val="left" w:pos="2953"/>
+        </w:tabs>
+        <w:rPr>
+          <w:sz w:val="22"/>
+          <w:szCs w:val="22"/>
+        </w:rPr>
+      </w:pPr>
+      <w:r>
+        <w:rPr>
+          <w:b/>
+          <w:bCs/>
+          <w:sz w:val="22"/>
+          <w:szCs w:val="22"/>
+        </w:rPr>
+        <w:t>Justification</w:t>
+      </w:r>
+      <w:r>
+        <w:rPr>
+          <w:sz w:val="22"/>
+          <w:szCs w:val="22"/>
+        </w:rPr>
+        <w:t xml:space="preserve">: </w:t>
+      </w:r>
+      <w:r>
+        <w:rPr>
+          <w:sz w:val="22"/>
+          <w:szCs w:val="22"/>
+        </w:rPr>
+        <w:t>Location data can be very heavy traffic from each device</w:t>
+      </w:r>
+      <w:r>
+        <w:rPr>
+          <w:sz w:val="22"/>
+          <w:szCs w:val="22"/>
+        </w:rPr>
+        <w:t xml:space="preserve"> </w:t>
+      </w:r>
+      <w:r>
+        <w:rPr>
+          <w:sz w:val="22"/>
+          <w:szCs w:val="22"/>
+        </w:rPr>
+        <w:t xml:space="preserve">that sending to </w:t>
+      </w:r>
+      <w:proofErr w:type="spellStart"/>
+      <w:r>
+        <w:rPr>
+          <w:sz w:val="22"/>
+          <w:szCs w:val="22"/>
+        </w:rPr>
+        <w:t>Udaconnect</w:t>
+      </w:r>
+      <w:proofErr w:type="spellEnd"/>
+      <w:r>
+        <w:rPr>
+          <w:sz w:val="22"/>
+          <w:szCs w:val="22"/>
+        </w:rPr>
+        <w:t xml:space="preserve">. </w:t>
+      </w:r>
+      <w:proofErr w:type="gramStart"/>
+      <w:r>
+        <w:rPr>
+          <w:sz w:val="22"/>
+          <w:szCs w:val="22"/>
+        </w:rPr>
+        <w:t>In order for</w:t>
+      </w:r>
+      <w:proofErr w:type="gramEnd"/>
+      <w:r>
+        <w:rPr>
+          <w:sz w:val="22"/>
+          <w:szCs w:val="22"/>
+        </w:rPr>
+        <w:t xml:space="preserve"> scalability on handling large volume of incoming location detail</w:t>
+      </w:r>
+      <w:r>
+        <w:rPr>
+          <w:sz w:val="22"/>
+          <w:szCs w:val="22"/>
+        </w:rPr>
+        <w:t xml:space="preserve"> and backlog</w:t>
+      </w:r>
+      <w:r>
+        <w:rPr>
+          <w:sz w:val="22"/>
+          <w:szCs w:val="22"/>
+        </w:rPr>
+        <w:t>.</w:t>
+      </w:r>
+    </w:p>
+    <w:p>
+      <w:pPr>
+        <w:tabs>
+          <w:tab w:val="left" w:pos="2953"/>
+        </w:tabs>
+        <w:rPr>
+          <w:sz w:val="22"/>
+          <w:szCs w:val="22"/>
+        </w:rPr>
+      </w:pPr>
+    </w:p>
+    <w:p>
+      <w:pPr>
+        <w:tabs>
+          <w:tab w:val="left" w:pos="2953"/>
+        </w:tabs>
+        <w:rPr>
+          <w:b/>
+          <w:bCs/>
+          <w:sz w:val="22"/>
+          <w:szCs w:val="22"/>
+        </w:rPr>
+      </w:pPr>
+      <w:r>
+        <w:rPr>
+          <w:b/>
+          <w:bCs/>
+          <w:sz w:val="22"/>
+          <w:szCs w:val="22"/>
+        </w:rPr>
+        <w:t>REST API for p</w:t>
+      </w:r>
+      <w:r>
+        <w:rPr>
+          <w:b/>
+          <w:bCs/>
+          <w:sz w:val="22"/>
+          <w:szCs w:val="22"/>
+        </w:rPr>
+        <w:t xml:space="preserve">erson, </w:t>
+      </w:r>
+      <w:proofErr w:type="gramStart"/>
+      <w:r>
+        <w:rPr>
+          <w:b/>
+          <w:bCs/>
+          <w:sz w:val="22"/>
+          <w:szCs w:val="22"/>
+        </w:rPr>
+        <w:t>connection</w:t>
+      </w:r>
+      <w:proofErr w:type="gramEnd"/>
+      <w:r>
+        <w:rPr>
+          <w:b/>
+          <w:bCs/>
+          <w:sz w:val="22"/>
+          <w:szCs w:val="22"/>
+        </w:rPr>
+        <w:t xml:space="preserve"> and frontend</w:t>
+      </w:r>
+      <w:r>
+        <w:rPr>
+          <w:b/>
+          <w:bCs/>
+          <w:sz w:val="22"/>
+          <w:szCs w:val="22"/>
+        </w:rPr>
+        <w:t xml:space="preserve"> microservices:</w:t>
+      </w:r>
+    </w:p>
+    <w:p>
+      <w:pPr>
+        <w:tabs>
+          <w:tab w:val="left" w:pos="2953"/>
+        </w:tabs>
+      </w:pPr>
+      <w:r>
+        <w:rPr>
+          <w:sz w:val="22"/>
+          <w:szCs w:val="22"/>
+        </w:rPr>
+        <w:t xml:space="preserve">As </w:t>
+      </w:r>
+      <w:proofErr w:type="gramStart"/>
+      <w:r>
+        <w:rPr>
+          <w:sz w:val="22"/>
+          <w:szCs w:val="22"/>
+        </w:rPr>
+        <w:t>person ,connection</w:t>
+      </w:r>
+      <w:proofErr w:type="gramEnd"/>
+      <w:r>
+        <w:rPr>
+          <w:sz w:val="22"/>
+          <w:szCs w:val="22"/>
+        </w:rPr>
+        <w:t xml:space="preserve"> and frontend microservices does not running streaming data nor intensive incoming data surge in a short time. </w:t>
+      </w:r>
+      <w:r>
+        <w:rPr>
+          <w:sz w:val="20"/>
+          <w:szCs w:val="20"/>
+        </w:rPr>
+        <w:t>REST A</w:t>
+      </w:r>
+      <w:r>
+        <w:rPr>
+          <w:sz w:val="22"/>
+          <w:szCs w:val="22"/>
+        </w:rPr>
+        <w:t>PI could be the most reliable solution.</w:t>
+      </w:r>
     </w:p>
     <w:sectPr>
       <w:pgSz w:w="11906" w:h="16838"/>

</xml_diff>